<commit_message>
El texto de las actvidades esta redactado en su primera version. Falta la redaccion de los Artefactos y Roles.
</commit_message>
<xml_diff>
--- a/proceso.desarrollo/documentos/PlantillaPatronProcesos.docx
+++ b/proceso.desarrollo/documentos/PlantillaPatronProcesos.docx
@@ -13,8 +13,6 @@
           <w:lang w:val="es-ES"/>
         </w:rPr>
       </w:pPr>
-      <w:bookmarkStart w:id="0" w:name="_GoBack"/>
-      <w:bookmarkEnd w:id="0"/>
       <w:r>
         <w:rPr>
           <w:lang w:val="es-ES"/>
@@ -83,7 +81,7 @@
                     </pic:cNvPicPr>
                   </pic:nvPicPr>
                   <pic:blipFill>
-                    <a:blip r:embed="rId8">
+                    <a:blip r:embed="rId9">
                       <a:extLst>
                         <a:ext uri="{28A0092B-C50C-407E-A947-70E740481C1C}">
                           <a14:useLocalDpi xmlns:a14="http://schemas.microsoft.com/office/drawing/2010/main" val="0"/>
@@ -621,8 +619,8 @@
     <w:p>
       <w:pPr>
         <w:sectPr>
-          <w:footerReference w:type="even" r:id="rId9"/>
-          <w:footerReference w:type="default" r:id="rId10"/>
+          <w:footerReference w:type="even" r:id="rId10"/>
+          <w:footerReference w:type="default" r:id="rId11"/>
           <w:pgSz w:w="12240" w:h="15840" w:code="1"/>
           <w:pgMar w:top="1440" w:right="1440" w:bottom="1440" w:left="1760" w:header="700" w:footer="700" w:gutter="0"/>
           <w:pgNumType w:start="1"/>
@@ -1573,8 +1571,8 @@
           <w:lang w:val="es-ES"/>
         </w:rPr>
         <w:sectPr>
-          <w:headerReference w:type="default" r:id="rId11"/>
-          <w:footerReference w:type="default" r:id="rId12"/>
+          <w:headerReference w:type="default" r:id="rId12"/>
+          <w:footerReference w:type="default" r:id="rId13"/>
           <w:pgSz w:w="12240" w:h="15840" w:code="1"/>
           <w:pgMar w:top="1440" w:right="1440" w:bottom="1440" w:left="1760" w:header="700" w:footer="700" w:gutter="0"/>
           <w:pgNumType w:fmt="lowerRoman" w:start="3"/>
@@ -1587,9 +1585,9 @@
       <w:pPr>
         <w:pStyle w:val="Ttulo2"/>
       </w:pPr>
-      <w:bookmarkStart w:id="1" w:name="_Toc231294652"/>
-      <w:bookmarkStart w:id="2" w:name="_Ref189989759"/>
-      <w:bookmarkStart w:id="3" w:name="_Ref190151156"/>
+      <w:bookmarkStart w:id="0" w:name="_Toc231294652"/>
+      <w:bookmarkStart w:id="1" w:name="_Ref189989759"/>
+      <w:bookmarkStart w:id="2" w:name="_Ref190151156"/>
       <w:r>
         <w:lastRenderedPageBreak/>
         <w:t>Especificación</w:t>
@@ -1597,7 +1595,7 @@
       <w:r>
         <w:t xml:space="preserve"> del Patrón de Procesos</w:t>
       </w:r>
-      <w:bookmarkEnd w:id="1"/>
+      <w:bookmarkEnd w:id="0"/>
     </w:p>
     <w:p>
       <w:pPr>
@@ -1685,7 +1683,7 @@
                     </pic:cNvPicPr>
                   </pic:nvPicPr>
                   <pic:blipFill>
-                    <a:blip r:embed="rId13" cstate="print"/>
+                    <a:blip r:embed="rId14" cstate="print"/>
                     <a:srcRect/>
                     <a:stretch>
                       <a:fillRect/>
@@ -1725,8 +1723,8 @@
           <w:lang w:val="es-ES"/>
         </w:rPr>
       </w:pPr>
-      <w:bookmarkStart w:id="4" w:name="_Ref231290393"/>
-      <w:bookmarkStart w:id="5" w:name="_Toc231294658"/>
+      <w:bookmarkStart w:id="3" w:name="_Ref231290393"/>
+      <w:bookmarkStart w:id="4" w:name="_Toc231294658"/>
       <w:r>
         <w:t xml:space="preserve">Figura </w:t>
       </w:r>
@@ -1751,11 +1749,11 @@
         </w:rPr>
         <w:fldChar w:fldCharType="end"/>
       </w:r>
+      <w:bookmarkEnd w:id="3"/>
+      <w:r>
+        <w:t>. Patrón de procesos de TRP.</w:t>
+      </w:r>
       <w:bookmarkEnd w:id="4"/>
-      <w:r>
-        <w:t>. Patrón de procesos de TRP.</w:t>
-      </w:r>
-      <w:bookmarkEnd w:id="5"/>
     </w:p>
     <w:p>
       <w:pPr>
@@ -2295,11 +2293,11 @@
       <w:pPr>
         <w:pStyle w:val="Ttulo2"/>
       </w:pPr>
-      <w:bookmarkStart w:id="6" w:name="_Toc231294653"/>
+      <w:bookmarkStart w:id="5" w:name="_Toc231294653"/>
       <w:r>
         <w:t>Consideraciones</w:t>
       </w:r>
-      <w:bookmarkEnd w:id="6"/>
+      <w:bookmarkEnd w:id="5"/>
     </w:p>
     <w:p>
       <w:r>
@@ -2370,28 +2368,28 @@
       <w:r>
         <w:br w:type="page"/>
       </w:r>
-      <w:bookmarkStart w:id="7" w:name="_Toc231294654"/>
+      <w:bookmarkStart w:id="6" w:name="_Toc231294654"/>
       <w:r>
         <w:lastRenderedPageBreak/>
         <w:t>&lt;Nombre del Área de Procesos&gt;</w:t>
       </w:r>
+      <w:bookmarkEnd w:id="6"/>
+    </w:p>
+    <w:p>
+      <w:pPr>
+        <w:pStyle w:val="Ttulo3"/>
+        <w:rPr>
+          <w:lang w:val="es-ES"/>
+        </w:rPr>
+      </w:pPr>
+      <w:bookmarkStart w:id="7" w:name="_Toc231294655"/>
+      <w:r>
+        <w:rPr>
+          <w:lang w:val="es-ES"/>
+        </w:rPr>
+        <w:t>Descripción General</w:t>
+      </w:r>
       <w:bookmarkEnd w:id="7"/>
-    </w:p>
-    <w:p>
-      <w:pPr>
-        <w:pStyle w:val="Ttulo3"/>
-        <w:rPr>
-          <w:lang w:val="es-ES"/>
-        </w:rPr>
-      </w:pPr>
-      <w:bookmarkStart w:id="8" w:name="_Toc231294655"/>
-      <w:r>
-        <w:rPr>
-          <w:lang w:val="es-ES"/>
-        </w:rPr>
-        <w:t>Descripción General</w:t>
-      </w:r>
-      <w:bookmarkEnd w:id="8"/>
     </w:p>
     <w:p>
       <w:pPr>
@@ -2601,7 +2599,7 @@
                     </pic:cNvPicPr>
                   </pic:nvPicPr>
                   <pic:blipFill>
-                    <a:blip r:embed="rId14">
+                    <a:blip r:embed="rId15">
                       <a:extLst>
                         <a:ext uri="{28A0092B-C50C-407E-A947-70E740481C1C}">
                           <a14:useLocalDpi xmlns:a14="http://schemas.microsoft.com/office/drawing/2010/main" val="0"/>
@@ -2667,6 +2665,9 @@
       </w:r>
       <w:r>
         <w:fldChar w:fldCharType="end"/>
+      </w:r>
+      <w:r>
+        <w:t>.</w:t>
       </w:r>
       <w:r>
         <w:t xml:space="preserve"> Área de Procesos: Programación.</w:t>
@@ -2826,7 +2827,7 @@
           <w:lang w:val="es-ES"/>
         </w:rPr>
       </w:pPr>
-      <w:bookmarkStart w:id="9" w:name="_Toc231294656"/>
+      <w:bookmarkStart w:id="8" w:name="_Toc231294656"/>
       <w:r>
         <w:rPr>
           <w:lang w:val="es-ES"/>
@@ -2840,7 +2841,7 @@
         </w:rPr>
         <w:t>ctividades y Tareas</w:t>
       </w:r>
-      <w:bookmarkEnd w:id="9"/>
+      <w:bookmarkEnd w:id="8"/>
     </w:p>
     <w:p>
       <w:pPr>
@@ -2891,7 +2892,7 @@
                     </pic:cNvPicPr>
                   </pic:nvPicPr>
                   <pic:blipFill>
-                    <a:blip r:embed="rId15">
+                    <a:blip r:embed="rId16">
                       <a:extLst>
                         <a:ext uri="{28A0092B-C50C-407E-A947-70E740481C1C}">
                           <a14:useLocalDpi xmlns:a14="http://schemas.microsoft.com/office/drawing/2010/main" val="0"/>
@@ -2970,7 +2971,7 @@
         <w:rPr>
           <w:lang w:val="es-ES"/>
         </w:rPr>
-        <w:t>&lt;Nombre de la Tarea&gt;</w:t>
+        <w:t>Crear Proyecto Eclipse de Acceso de Datos Único para el Sistema</w:t>
       </w:r>
     </w:p>
     <w:tbl>
@@ -3025,16 +3026,24 @@
               <w:pStyle w:val="Normal-tabla"/>
             </w:pPr>
             <w:r>
-              <w:t xml:space="preserve">&lt;Narrativa </w:t>
-            </w:r>
+              <w:t>Creación del proyecto que servirá de contenedor para la capa de acceso de datos del sistema.</w:t>
+            </w:r>
+            <w:r>
+              <w:t xml:space="preserve"> </w:t>
+            </w:r>
+            <w:commentRangeStart w:id="9"/>
+            <w:r>
+              <w:t xml:space="preserve">La base de datos ya existe </w:t>
+            </w:r>
+            <w:commentRangeEnd w:id="9"/>
             <w:r>
               <w:rPr>
-                <w:lang w:val="es-ES"/>
+                <w:rStyle w:val="Refdecomentario"/>
               </w:rPr>
-              <w:t>de la tarea a realizar.</w:t>
-            </w:r>
-            <w:r>
-              <w:t>&gt;</w:t>
+              <w:commentReference w:id="9"/>
+            </w:r>
+            <w:r>
+              <w:t>y su estructura está detallada en el Modelo de Diseño.</w:t>
             </w:r>
           </w:p>
         </w:tc>
@@ -3067,16 +3076,7 @@
               <w:pStyle w:val="Normal-tabla"/>
             </w:pPr>
             <w:r>
-              <w:t>&lt;</w:t>
-            </w:r>
-            <w:r>
-              <w:rPr>
-                <w:lang w:val="es-ES"/>
-              </w:rPr>
-              <w:t>Artefactos de entrada para realizar la tarea.</w:t>
-            </w:r>
-            <w:r>
-              <w:t>&gt;</w:t>
+              <w:t xml:space="preserve">Especificación de Requerimientos de Software (ERS), Modelo de Diseño. </w:t>
             </w:r>
           </w:p>
         </w:tc>
@@ -3108,18 +3108,6 @@
             <w:pPr>
               <w:pStyle w:val="Normal-tabla"/>
             </w:pPr>
-            <w:r>
-              <w:rPr>
-                <w:lang w:val="es-ES"/>
-              </w:rPr>
-              <w:t>&lt;Artefactos de salida para realizar la tarea.</w:t>
-            </w:r>
-            <w:r>
-              <w:rPr>
-                <w:lang w:val="es-ES"/>
-              </w:rPr>
-              <w:t>&gt;</w:t>
-            </w:r>
           </w:p>
         </w:tc>
       </w:tr>
@@ -3151,16 +3139,7 @@
               <w:pStyle w:val="Normal-tabla"/>
             </w:pPr>
             <w:r>
-              <w:rPr>
-                <w:lang w:val="es-ES"/>
-              </w:rPr>
-              <w:t>&lt;Responsables de realizar la tarea.</w:t>
-            </w:r>
-            <w:r>
-              <w:rPr>
-                <w:lang w:val="es-ES"/>
-              </w:rPr>
-              <w:t>&gt;</w:t>
+              <w:t>Desarrollador de aplicaciones.</w:t>
             </w:r>
           </w:p>
         </w:tc>
@@ -3168,6 +3147,780 @@
     </w:tbl>
     <w:p>
       <w:pPr>
+        <w:pStyle w:val="Ttulo5"/>
+        <w:rPr>
+          <w:lang w:val="es-ES"/>
+        </w:rPr>
+      </w:pPr>
+      <w:r>
+        <w:rPr>
+          <w:lang w:val="es-ES"/>
+        </w:rPr>
+        <w:t xml:space="preserve">Tarea: Generar Capa de Acceso de Datos con el </w:t>
+      </w:r>
+      <w:commentRangeStart w:id="10"/>
+      <w:r>
+        <w:rPr>
+          <w:lang w:val="es-ES"/>
+        </w:rPr>
+        <w:t>Framework</w:t>
+      </w:r>
+      <w:commentRangeEnd w:id="10"/>
+      <w:r>
+        <w:rPr>
+          <w:rStyle w:val="Refdecomentario"/>
+          <w:b w:val="0"/>
+          <w:bCs w:val="0"/>
+          <w:iCs w:val="0"/>
+        </w:rPr>
+        <w:commentReference w:id="10"/>
+      </w:r>
+    </w:p>
+    <w:tbl>
+      <w:tblPr>
+        <w:tblW w:w="9000" w:type="dxa"/>
+        <w:jc w:val="center"/>
+        <w:tblBorders>
+          <w:top w:val="single" w:sz="4" w:space="0" w:color="auto"/>
+          <w:left w:val="single" w:sz="4" w:space="0" w:color="auto"/>
+          <w:bottom w:val="single" w:sz="4" w:space="0" w:color="auto"/>
+          <w:right w:val="single" w:sz="4" w:space="0" w:color="auto"/>
+          <w:insideH w:val="single" w:sz="4" w:space="0" w:color="auto"/>
+          <w:insideV w:val="single" w:sz="4" w:space="0" w:color="auto"/>
+        </w:tblBorders>
+        <w:tblCellMar>
+          <w:top w:w="40" w:type="dxa"/>
+          <w:left w:w="40" w:type="dxa"/>
+          <w:bottom w:w="40" w:type="dxa"/>
+          <w:right w:w="40" w:type="dxa"/>
+        </w:tblCellMar>
+        <w:tblLook w:val="0000" w:firstRow="0" w:lastRow="0" w:firstColumn="0" w:lastColumn="0" w:noHBand="0" w:noVBand="0"/>
+      </w:tblPr>
+      <w:tblGrid>
+        <w:gridCol w:w="1240"/>
+        <w:gridCol w:w="7760"/>
+      </w:tblGrid>
+      <w:tr>
+        <w:trPr>
+          <w:trHeight w:val="40"/>
+          <w:jc w:val="center"/>
+        </w:trPr>
+        <w:tc>
+          <w:tcPr>
+            <w:tcW w:w="1240" w:type="dxa"/>
+            <w:shd w:val="clear" w:color="auto" w:fill="D9D9D9"/>
+          </w:tcPr>
+          <w:p>
+            <w:pPr>
+              <w:pStyle w:val="Normal-tabla"/>
+            </w:pPr>
+            <w:r>
+              <w:t>Descripción</w:t>
+            </w:r>
+          </w:p>
+        </w:tc>
+        <w:tc>
+          <w:tcPr>
+            <w:tcW w:w="7760" w:type="dxa"/>
+          </w:tcPr>
+          <w:p>
+            <w:pPr>
+              <w:pStyle w:val="Normal-tabla"/>
+            </w:pPr>
+            <w:r>
+              <w:t xml:space="preserve">Generación automática de los componentes de la capa de acceso de datos mediante el uso del Framework de la empresa. El Framework genera los </w:t>
+            </w:r>
+            <w:r>
+              <w:rPr>
+                <w:i/>
+              </w:rPr>
+              <w:t xml:space="preserve">scripts </w:t>
+            </w:r>
+            <w:r>
+              <w:t>y el código fuente necesario para interactuar con los objetos de la base de datos.</w:t>
+            </w:r>
+          </w:p>
+        </w:tc>
+      </w:tr>
+      <w:tr>
+        <w:trPr>
+          <w:trHeight w:val="40"/>
+          <w:jc w:val="center"/>
+        </w:trPr>
+        <w:tc>
+          <w:tcPr>
+            <w:tcW w:w="1240" w:type="dxa"/>
+            <w:shd w:val="clear" w:color="auto" w:fill="D9D9D9"/>
+          </w:tcPr>
+          <w:p>
+            <w:pPr>
+              <w:pStyle w:val="Normal-tabla"/>
+            </w:pPr>
+            <w:r>
+              <w:t>Entradas</w:t>
+            </w:r>
+          </w:p>
+        </w:tc>
+        <w:tc>
+          <w:tcPr>
+            <w:tcW w:w="7760" w:type="dxa"/>
+          </w:tcPr>
+          <w:p>
+            <w:pPr>
+              <w:pStyle w:val="Normal-tabla"/>
+            </w:pPr>
+            <w:r>
+              <w:t>Especificación de Requerimientos de Software (ERS), Modelo de Diseño.</w:t>
+            </w:r>
+          </w:p>
+        </w:tc>
+      </w:tr>
+      <w:tr>
+        <w:trPr>
+          <w:trHeight w:val="40"/>
+          <w:jc w:val="center"/>
+        </w:trPr>
+        <w:tc>
+          <w:tcPr>
+            <w:tcW w:w="1240" w:type="dxa"/>
+            <w:shd w:val="clear" w:color="auto" w:fill="D9D9D9"/>
+          </w:tcPr>
+          <w:p>
+            <w:pPr>
+              <w:pStyle w:val="Normal-tabla"/>
+            </w:pPr>
+            <w:r>
+              <w:lastRenderedPageBreak/>
+              <w:t>Salidas</w:t>
+            </w:r>
+          </w:p>
+        </w:tc>
+        <w:tc>
+          <w:tcPr>
+            <w:tcW w:w="7760" w:type="dxa"/>
+          </w:tcPr>
+          <w:p>
+            <w:pPr>
+              <w:widowControl w:val="0"/>
+              <w:autoSpaceDE w:val="0"/>
+              <w:autoSpaceDN w:val="0"/>
+              <w:adjustRightInd w:val="0"/>
+              <w:spacing w:before="100" w:after="100"/>
+              <w:jc w:val="left"/>
+            </w:pPr>
+            <w:commentRangeStart w:id="11"/>
+            <w:r>
+              <w:t>Componente de la capa de acceso a datos.</w:t>
+            </w:r>
+            <w:commentRangeEnd w:id="11"/>
+            <w:r>
+              <w:rPr>
+                <w:rStyle w:val="Refdecomentario"/>
+              </w:rPr>
+              <w:commentReference w:id="11"/>
+            </w:r>
+          </w:p>
+        </w:tc>
+      </w:tr>
+      <w:tr>
+        <w:trPr>
+          <w:trHeight w:val="40"/>
+          <w:jc w:val="center"/>
+        </w:trPr>
+        <w:tc>
+          <w:tcPr>
+            <w:tcW w:w="1240" w:type="dxa"/>
+            <w:shd w:val="clear" w:color="auto" w:fill="D9D9D9"/>
+          </w:tcPr>
+          <w:p>
+            <w:pPr>
+              <w:pStyle w:val="Normal-tabla"/>
+            </w:pPr>
+            <w:r>
+              <w:t>Roles</w:t>
+            </w:r>
+          </w:p>
+        </w:tc>
+        <w:tc>
+          <w:tcPr>
+            <w:tcW w:w="7760" w:type="dxa"/>
+          </w:tcPr>
+          <w:p>
+            <w:pPr>
+              <w:pStyle w:val="Normal-tabla"/>
+            </w:pPr>
+            <w:r>
+              <w:t>Desarrollador de aplicaciones.</w:t>
+            </w:r>
+          </w:p>
+        </w:tc>
+      </w:tr>
+    </w:tbl>
+    <w:p>
+      <w:pPr>
+        <w:pStyle w:val="Ttulo5"/>
+        <w:rPr>
+          <w:lang w:val="es-ES"/>
+        </w:rPr>
+      </w:pPr>
+      <w:r>
+        <w:rPr>
+          <w:lang w:val="es-ES"/>
+        </w:rPr>
+        <w:t xml:space="preserve">Tarea: </w:t>
+      </w:r>
+      <w:r>
+        <w:rPr>
+          <w:lang w:val="es-ES"/>
+        </w:rPr>
+        <w:t xml:space="preserve">Crear </w:t>
+      </w:r>
+      <w:proofErr w:type="spellStart"/>
+      <w:r>
+        <w:rPr>
+          <w:lang w:val="es-ES"/>
+        </w:rPr>
+        <w:t>Ant</w:t>
+      </w:r>
+      <w:proofErr w:type="spellEnd"/>
+      <w:r>
+        <w:rPr>
+          <w:lang w:val="es-ES"/>
+        </w:rPr>
+        <w:t xml:space="preserve"> para la Generación de Librerías.</w:t>
+      </w:r>
+    </w:p>
+    <w:tbl>
+      <w:tblPr>
+        <w:tblW w:w="9000" w:type="dxa"/>
+        <w:jc w:val="center"/>
+        <w:tblBorders>
+          <w:top w:val="single" w:sz="4" w:space="0" w:color="auto"/>
+          <w:left w:val="single" w:sz="4" w:space="0" w:color="auto"/>
+          <w:bottom w:val="single" w:sz="4" w:space="0" w:color="auto"/>
+          <w:right w:val="single" w:sz="4" w:space="0" w:color="auto"/>
+          <w:insideH w:val="single" w:sz="4" w:space="0" w:color="auto"/>
+          <w:insideV w:val="single" w:sz="4" w:space="0" w:color="auto"/>
+        </w:tblBorders>
+        <w:tblCellMar>
+          <w:top w:w="40" w:type="dxa"/>
+          <w:left w:w="40" w:type="dxa"/>
+          <w:bottom w:w="40" w:type="dxa"/>
+          <w:right w:w="40" w:type="dxa"/>
+        </w:tblCellMar>
+        <w:tblLook w:val="0000" w:firstRow="0" w:lastRow="0" w:firstColumn="0" w:lastColumn="0" w:noHBand="0" w:noVBand="0"/>
+      </w:tblPr>
+      <w:tblGrid>
+        <w:gridCol w:w="1240"/>
+        <w:gridCol w:w="7760"/>
+      </w:tblGrid>
+      <w:tr>
+        <w:trPr>
+          <w:trHeight w:val="40"/>
+          <w:jc w:val="center"/>
+        </w:trPr>
+        <w:tc>
+          <w:tcPr>
+            <w:tcW w:w="1240" w:type="dxa"/>
+            <w:shd w:val="clear" w:color="auto" w:fill="D9D9D9"/>
+          </w:tcPr>
+          <w:p>
+            <w:pPr>
+              <w:pStyle w:val="Normal-tabla"/>
+            </w:pPr>
+            <w:r>
+              <w:t>Descripción</w:t>
+            </w:r>
+          </w:p>
+        </w:tc>
+        <w:tc>
+          <w:tcPr>
+            <w:tcW w:w="7760" w:type="dxa"/>
+          </w:tcPr>
+          <w:p>
+            <w:pPr>
+              <w:spacing w:before="0" w:after="0"/>
+              <w:rPr>
+                <w:lang w:val="es-ES_tradnl" w:eastAsia="es-ES"/>
+              </w:rPr>
+            </w:pPr>
+            <w:r>
+              <w:rPr>
+                <w:lang w:val="es-ES_tradnl" w:eastAsia="es-ES"/>
+              </w:rPr>
+              <w:t>Creación del archivo de configuración (</w:t>
+            </w:r>
+            <w:proofErr w:type="spellStart"/>
+            <w:r>
+              <w:rPr>
+                <w:lang w:val="es-ES_tradnl" w:eastAsia="es-ES"/>
+              </w:rPr>
+              <w:t>Ant</w:t>
+            </w:r>
+            <w:proofErr w:type="spellEnd"/>
+            <w:r>
+              <w:rPr>
+                <w:lang w:val="es-ES_tradnl" w:eastAsia="es-ES"/>
+              </w:rPr>
+              <w:t xml:space="preserve">) para la inclusión del proyecto </w:t>
+            </w:r>
+            <w:r>
+              <w:rPr>
+                <w:lang w:val="es-ES_tradnl" w:eastAsia="es-ES"/>
+              </w:rPr>
+              <w:t>en las compilaciones automáticas de integración continúa.</w:t>
+            </w:r>
+          </w:p>
+        </w:tc>
+      </w:tr>
+      <w:tr>
+        <w:trPr>
+          <w:trHeight w:val="40"/>
+          <w:jc w:val="center"/>
+        </w:trPr>
+        <w:tc>
+          <w:tcPr>
+            <w:tcW w:w="1240" w:type="dxa"/>
+            <w:shd w:val="clear" w:color="auto" w:fill="D9D9D9"/>
+          </w:tcPr>
+          <w:p>
+            <w:pPr>
+              <w:pStyle w:val="Normal-tabla"/>
+            </w:pPr>
+            <w:r>
+              <w:t>Entradas</w:t>
+            </w:r>
+          </w:p>
+        </w:tc>
+        <w:tc>
+          <w:tcPr>
+            <w:tcW w:w="7760" w:type="dxa"/>
+          </w:tcPr>
+          <w:p>
+            <w:pPr>
+              <w:pStyle w:val="Normal-tabla"/>
+            </w:pPr>
+            <w:commentRangeStart w:id="12"/>
+            <w:r>
+              <w:t>Documento Estándar para Configurar Artefactos en Ant</w:t>
+            </w:r>
+            <w:commentRangeEnd w:id="12"/>
+            <w:r>
+              <w:rPr>
+                <w:rStyle w:val="Refdecomentario"/>
+              </w:rPr>
+              <w:commentReference w:id="12"/>
+            </w:r>
+          </w:p>
+        </w:tc>
+      </w:tr>
+      <w:tr>
+        <w:trPr>
+          <w:trHeight w:val="40"/>
+          <w:jc w:val="center"/>
+        </w:trPr>
+        <w:tc>
+          <w:tcPr>
+            <w:tcW w:w="1240" w:type="dxa"/>
+            <w:shd w:val="clear" w:color="auto" w:fill="D9D9D9"/>
+          </w:tcPr>
+          <w:p>
+            <w:pPr>
+              <w:pStyle w:val="Normal-tabla"/>
+            </w:pPr>
+            <w:r>
+              <w:t>Salidas</w:t>
+            </w:r>
+          </w:p>
+        </w:tc>
+        <w:tc>
+          <w:tcPr>
+            <w:tcW w:w="7760" w:type="dxa"/>
+          </w:tcPr>
+          <w:p>
+            <w:pPr>
+              <w:widowControl w:val="0"/>
+              <w:autoSpaceDE w:val="0"/>
+              <w:autoSpaceDN w:val="0"/>
+              <w:adjustRightInd w:val="0"/>
+              <w:spacing w:before="100" w:after="100"/>
+              <w:jc w:val="left"/>
+            </w:pPr>
+          </w:p>
+        </w:tc>
+      </w:tr>
+      <w:tr>
+        <w:trPr>
+          <w:trHeight w:val="40"/>
+          <w:jc w:val="center"/>
+        </w:trPr>
+        <w:tc>
+          <w:tcPr>
+            <w:tcW w:w="1240" w:type="dxa"/>
+            <w:shd w:val="clear" w:color="auto" w:fill="D9D9D9"/>
+          </w:tcPr>
+          <w:p>
+            <w:pPr>
+              <w:pStyle w:val="Normal-tabla"/>
+            </w:pPr>
+            <w:r>
+              <w:t>Roles</w:t>
+            </w:r>
+          </w:p>
+        </w:tc>
+        <w:tc>
+          <w:tcPr>
+            <w:tcW w:w="7760" w:type="dxa"/>
+          </w:tcPr>
+          <w:p>
+            <w:pPr>
+              <w:pStyle w:val="Normal-tabla"/>
+            </w:pPr>
+            <w:r>
+              <w:t>Desarrollador de aplicaciones.</w:t>
+            </w:r>
+          </w:p>
+        </w:tc>
+      </w:tr>
+    </w:tbl>
+    <w:p>
+      <w:pPr>
+        <w:pStyle w:val="Ttulo5"/>
+        <w:rPr>
+          <w:lang w:val="es-ES"/>
+        </w:rPr>
+      </w:pPr>
+      <w:r>
+        <w:rPr>
+          <w:lang w:val="es-ES"/>
+        </w:rPr>
+        <w:t xml:space="preserve">Tarea: </w:t>
+      </w:r>
+      <w:commentRangeStart w:id="13"/>
+      <w:r>
+        <w:rPr>
+          <w:lang w:val="es-ES"/>
+        </w:rPr>
+        <w:t xml:space="preserve">Controlar en Repositorio y </w:t>
+      </w:r>
+      <w:proofErr w:type="spellStart"/>
+      <w:r>
+        <w:rPr>
+          <w:lang w:val="es-ES"/>
+        </w:rPr>
+        <w:t>Agendar</w:t>
+      </w:r>
+      <w:proofErr w:type="spellEnd"/>
+      <w:r>
+        <w:rPr>
+          <w:lang w:val="es-ES"/>
+        </w:rPr>
+        <w:t xml:space="preserve"> en </w:t>
+      </w:r>
+      <w:proofErr w:type="spellStart"/>
+      <w:r>
+        <w:rPr>
+          <w:lang w:val="es-ES"/>
+        </w:rPr>
+        <w:t>NightBuild</w:t>
+      </w:r>
+      <w:commentRangeEnd w:id="13"/>
+      <w:proofErr w:type="spellEnd"/>
+      <w:r>
+        <w:rPr>
+          <w:rStyle w:val="Refdecomentario"/>
+          <w:b w:val="0"/>
+          <w:bCs w:val="0"/>
+          <w:iCs w:val="0"/>
+        </w:rPr>
+        <w:commentReference w:id="13"/>
+      </w:r>
+      <w:r>
+        <w:rPr>
+          <w:lang w:val="es-ES"/>
+        </w:rPr>
+        <w:t>.</w:t>
+      </w:r>
+    </w:p>
+    <w:tbl>
+      <w:tblPr>
+        <w:tblW w:w="9000" w:type="dxa"/>
+        <w:jc w:val="center"/>
+        <w:tblBorders>
+          <w:top w:val="single" w:sz="4" w:space="0" w:color="auto"/>
+          <w:left w:val="single" w:sz="4" w:space="0" w:color="auto"/>
+          <w:bottom w:val="single" w:sz="4" w:space="0" w:color="auto"/>
+          <w:right w:val="single" w:sz="4" w:space="0" w:color="auto"/>
+          <w:insideH w:val="single" w:sz="4" w:space="0" w:color="auto"/>
+          <w:insideV w:val="single" w:sz="4" w:space="0" w:color="auto"/>
+        </w:tblBorders>
+        <w:tblCellMar>
+          <w:top w:w="40" w:type="dxa"/>
+          <w:left w:w="40" w:type="dxa"/>
+          <w:bottom w:w="40" w:type="dxa"/>
+          <w:right w:w="40" w:type="dxa"/>
+        </w:tblCellMar>
+        <w:tblLook w:val="0000" w:firstRow="0" w:lastRow="0" w:firstColumn="0" w:lastColumn="0" w:noHBand="0" w:noVBand="0"/>
+      </w:tblPr>
+      <w:tblGrid>
+        <w:gridCol w:w="1240"/>
+        <w:gridCol w:w="7760"/>
+      </w:tblGrid>
+      <w:tr>
+        <w:trPr>
+          <w:trHeight w:val="40"/>
+          <w:jc w:val="center"/>
+        </w:trPr>
+        <w:tc>
+          <w:tcPr>
+            <w:tcW w:w="1240" w:type="dxa"/>
+            <w:shd w:val="clear" w:color="auto" w:fill="D9D9D9"/>
+          </w:tcPr>
+          <w:p>
+            <w:pPr>
+              <w:pStyle w:val="Normal-tabla"/>
+            </w:pPr>
+            <w:r>
+              <w:t>Descripción</w:t>
+            </w:r>
+          </w:p>
+        </w:tc>
+        <w:tc>
+          <w:tcPr>
+            <w:tcW w:w="7760" w:type="dxa"/>
+          </w:tcPr>
+          <w:p>
+            <w:pPr>
+              <w:pStyle w:val="Normal-tabla"/>
+            </w:pPr>
+            <w:r>
+              <w:t>Check-in de la capa de acceso de datos al repositorio; además inclusión del proyecto en l</w:t>
+            </w:r>
+            <w:r>
+              <w:t>os programas automáticos de integración continúa.</w:t>
+            </w:r>
+          </w:p>
+        </w:tc>
+      </w:tr>
+      <w:tr>
+        <w:trPr>
+          <w:trHeight w:val="40"/>
+          <w:jc w:val="center"/>
+        </w:trPr>
+        <w:tc>
+          <w:tcPr>
+            <w:tcW w:w="1240" w:type="dxa"/>
+            <w:shd w:val="clear" w:color="auto" w:fill="D9D9D9"/>
+          </w:tcPr>
+          <w:p>
+            <w:pPr>
+              <w:pStyle w:val="Normal-tabla"/>
+            </w:pPr>
+            <w:r>
+              <w:t>Entradas</w:t>
+            </w:r>
+          </w:p>
+        </w:tc>
+        <w:tc>
+          <w:tcPr>
+            <w:tcW w:w="7760" w:type="dxa"/>
+          </w:tcPr>
+          <w:p>
+            <w:pPr>
+              <w:pStyle w:val="Normal-tabla"/>
+            </w:pPr>
+            <w:commentRangeStart w:id="14"/>
+            <w:r>
+              <w:t>Documento Estándar para Configurar Artefactos en Ant</w:t>
+            </w:r>
+            <w:commentRangeEnd w:id="14"/>
+            <w:r>
+              <w:rPr>
+                <w:rStyle w:val="Refdecomentario"/>
+              </w:rPr>
+              <w:commentReference w:id="14"/>
+            </w:r>
+          </w:p>
+        </w:tc>
+      </w:tr>
+      <w:tr>
+        <w:trPr>
+          <w:trHeight w:val="40"/>
+          <w:jc w:val="center"/>
+        </w:trPr>
+        <w:tc>
+          <w:tcPr>
+            <w:tcW w:w="1240" w:type="dxa"/>
+            <w:shd w:val="clear" w:color="auto" w:fill="D9D9D9"/>
+          </w:tcPr>
+          <w:p>
+            <w:pPr>
+              <w:pStyle w:val="Normal-tabla"/>
+            </w:pPr>
+            <w:r>
+              <w:t>Salidas</w:t>
+            </w:r>
+          </w:p>
+        </w:tc>
+        <w:tc>
+          <w:tcPr>
+            <w:tcW w:w="7760" w:type="dxa"/>
+          </w:tcPr>
+          <w:p>
+            <w:pPr>
+              <w:widowControl w:val="0"/>
+              <w:autoSpaceDE w:val="0"/>
+              <w:autoSpaceDN w:val="0"/>
+              <w:adjustRightInd w:val="0"/>
+              <w:spacing w:before="100" w:after="100"/>
+              <w:jc w:val="left"/>
+            </w:pPr>
+          </w:p>
+        </w:tc>
+      </w:tr>
+      <w:tr>
+        <w:trPr>
+          <w:trHeight w:val="40"/>
+          <w:jc w:val="center"/>
+        </w:trPr>
+        <w:tc>
+          <w:tcPr>
+            <w:tcW w:w="1240" w:type="dxa"/>
+            <w:shd w:val="clear" w:color="auto" w:fill="D9D9D9"/>
+          </w:tcPr>
+          <w:p>
+            <w:pPr>
+              <w:pStyle w:val="Normal-tabla"/>
+            </w:pPr>
+            <w:r>
+              <w:t>Roles</w:t>
+            </w:r>
+          </w:p>
+        </w:tc>
+        <w:tc>
+          <w:tcPr>
+            <w:tcW w:w="7760" w:type="dxa"/>
+          </w:tcPr>
+          <w:p>
+            <w:pPr>
+              <w:pStyle w:val="Normal-tabla"/>
+            </w:pPr>
+            <w:r>
+              <w:t>Desarrollador de aplicaciones.</w:t>
+            </w:r>
+          </w:p>
+        </w:tc>
+      </w:tr>
+    </w:tbl>
+    <w:p>
+      <w:pPr>
+        <w:pStyle w:val="Ttulo4"/>
+        <w:numPr>
+          <w:ilvl w:val="0"/>
+          <w:numId w:val="0"/>
+        </w:numPr>
+        <w:ind w:left="360"/>
+        <w:rPr>
+          <w:lang w:val="es-ES"/>
+        </w:rPr>
+      </w:pPr>
+    </w:p>
+    <w:p/>
+    <w:p/>
+    <w:p/>
+    <w:p/>
+    <w:p/>
+    <w:p>
+      <w:r>
+        <w:br w:type="page"/>
+      </w:r>
+    </w:p>
+    <w:p>
+      <w:pPr>
+        <w:pStyle w:val="Ttulo4"/>
+        <w:rPr>
+          <w:lang w:val="es-ES"/>
+        </w:rPr>
+      </w:pPr>
+      <w:r>
+        <w:rPr>
+          <w:noProof/>
+          <w:lang w:val="es-ES" w:eastAsia="es-ES"/>
+        </w:rPr>
+        <w:lastRenderedPageBreak/>
+        <w:drawing>
+          <wp:anchor distT="0" distB="0" distL="114300" distR="114300" simplePos="0" relativeHeight="251659264" behindDoc="0" locked="0" layoutInCell="1" allowOverlap="1" wp14:anchorId="531988AC" wp14:editId="3DC1ADC0">
+            <wp:simplePos x="0" y="0"/>
+            <wp:positionH relativeFrom="column">
+              <wp:posOffset>1371600</wp:posOffset>
+            </wp:positionH>
+            <wp:positionV relativeFrom="paragraph">
+              <wp:posOffset>114300</wp:posOffset>
+            </wp:positionV>
+            <wp:extent cx="2923540" cy="7658100"/>
+            <wp:effectExtent l="0" t="0" r="0" b="12700"/>
+            <wp:wrapNone/>
+            <wp:docPr id="1" name="Imagen 1"/>
+            <wp:cNvGraphicFramePr>
+              <a:graphicFrameLocks xmlns:a="http://schemas.openxmlformats.org/drawingml/2006/main" noChangeAspect="1"/>
+            </wp:cNvGraphicFramePr>
+            <a:graphic xmlns:a="http://schemas.openxmlformats.org/drawingml/2006/main">
+              <a:graphicData uri="http://schemas.openxmlformats.org/drawingml/2006/picture">
+                <pic:pic xmlns:pic="http://schemas.openxmlformats.org/drawingml/2006/picture">
+                  <pic:nvPicPr>
+                    <pic:cNvPr id="0" name="Picture 1"/>
+                    <pic:cNvPicPr>
+                      <a:picLocks noChangeAspect="1" noChangeArrowheads="1"/>
+                    </pic:cNvPicPr>
+                  </pic:nvPicPr>
+                  <pic:blipFill>
+                    <a:blip r:embed="rId18">
+                      <a:extLst>
+                        <a:ext uri="{28A0092B-C50C-407E-A947-70E740481C1C}">
+                          <a14:useLocalDpi xmlns:a14="http://schemas.microsoft.com/office/drawing/2010/main" val="0"/>
+                        </a:ext>
+                      </a:extLst>
+                    </a:blip>
+                    <a:srcRect/>
+                    <a:stretch>
+                      <a:fillRect/>
+                    </a:stretch>
+                  </pic:blipFill>
+                  <pic:spPr bwMode="auto">
+                    <a:xfrm>
+                      <a:off x="0" y="0"/>
+                      <a:ext cx="2923540" cy="7658100"/>
+                    </a:xfrm>
+                    <a:prstGeom prst="rect">
+                      <a:avLst/>
+                    </a:prstGeom>
+                    <a:noFill/>
+                    <a:ln>
+                      <a:noFill/>
+                    </a:ln>
+                  </pic:spPr>
+                </pic:pic>
+              </a:graphicData>
+            </a:graphic>
+            <wp14:sizeRelH relativeFrom="page">
+              <wp14:pctWidth>0</wp14:pctWidth>
+            </wp14:sizeRelH>
+            <wp14:sizeRelV relativeFrom="page">
+              <wp14:pctHeight>0</wp14:pctHeight>
+            </wp14:sizeRelV>
+          </wp:anchor>
+        </w:drawing>
+      </w:r>
+      <w:r>
+        <w:rPr>
+          <w:lang w:val="es-ES"/>
+        </w:rPr>
+        <w:t>Actividad: Implementar Componentes y Programas.</w:t>
+      </w:r>
+    </w:p>
+    <w:p/>
+    <w:p>
+      <w:pPr>
         <w:pStyle w:val="Ttulo3"/>
         <w:rPr>
           <w:lang w:val="es-ES"/>
@@ -3183,11 +3936,2021 @@
       </w:pPr>
       <w:r>
         <w:rPr>
+          <w:noProof/>
+          <w:lang w:val="es-ES" w:eastAsia="es-ES"/>
+        </w:rPr>
+        <mc:AlternateContent>
+          <mc:Choice Requires="wps">
+            <w:drawing>
+              <wp:anchor distT="0" distB="0" distL="114300" distR="114300" simplePos="0" relativeHeight="251661312" behindDoc="0" locked="0" layoutInCell="1" allowOverlap="1" wp14:anchorId="08BD8E1E" wp14:editId="7B9033D1">
+                <wp:simplePos x="0" y="0"/>
+                <wp:positionH relativeFrom="column">
+                  <wp:posOffset>1371600</wp:posOffset>
+                </wp:positionH>
+                <wp:positionV relativeFrom="paragraph">
+                  <wp:posOffset>6551930</wp:posOffset>
+                </wp:positionV>
+                <wp:extent cx="2923540" cy="298450"/>
+                <wp:effectExtent l="0" t="0" r="0" b="6350"/>
+                <wp:wrapThrough wrapText="bothSides">
+                  <wp:wrapPolygon edited="0">
+                    <wp:start x="0" y="0"/>
+                    <wp:lineTo x="0" y="20221"/>
+                    <wp:lineTo x="21394" y="20221"/>
+                    <wp:lineTo x="21394" y="0"/>
+                    <wp:lineTo x="0" y="0"/>
+                  </wp:wrapPolygon>
+                </wp:wrapThrough>
+                <wp:docPr id="3" name="Cuadro de texto 3"/>
+                <wp:cNvGraphicFramePr/>
+                <a:graphic xmlns:a="http://schemas.openxmlformats.org/drawingml/2006/main">
+                  <a:graphicData uri="http://schemas.microsoft.com/office/word/2010/wordprocessingShape">
+                    <wps:wsp>
+                      <wps:cNvSpPr txBox="1"/>
+                      <wps:spPr>
+                        <a:xfrm>
+                          <a:off x="0" y="0"/>
+                          <a:ext cx="2923540" cy="298450"/>
+                        </a:xfrm>
+                        <a:prstGeom prst="rect">
+                          <a:avLst/>
+                        </a:prstGeom>
+                        <a:solidFill>
+                          <a:prstClr val="white"/>
+                        </a:solidFill>
+                        <a:ln>
+                          <a:noFill/>
+                        </a:ln>
+                        <a:effectLst/>
+                        <a:extLst>
+                          <a:ext uri="{C572A759-6A51-4108-AA02-DFA0A04FC94B}">
+                            <ma14:wrappingTextBoxFlag xmlns:ma14="http://schemas.microsoft.com/office/mac/drawingml/2011/main"/>
+                          </a:ext>
+                        </a:extLst>
+                      </wps:spPr>
+                      <wps:txbx>
+                        <w:txbxContent>
+                          <w:p>
+                            <w:pPr>
+                              <w:pStyle w:val="Epgrafe"/>
+                              <w:rPr>
+                                <w:noProof/>
+                                <w:szCs w:val="28"/>
+                                <w:lang w:val="es-ES" w:eastAsia="es-ES"/>
+                              </w:rPr>
+                            </w:pPr>
+                            <w:r>
+                              <w:t xml:space="preserve">Figura </w:t>
+                            </w:r>
+                            <w:r>
+                              <w:fldChar w:fldCharType="begin"/>
+                            </w:r>
+                            <w:r>
+                              <w:instrText xml:space="preserve"> SEQ Figura \* ARABIC </w:instrText>
+                            </w:r>
+                            <w:r>
+                              <w:fldChar w:fldCharType="separate"/>
+                            </w:r>
+                            <w:r>
+                              <w:rPr>
+                                <w:noProof/>
+                              </w:rPr>
+                              <w:t>4</w:t>
+                            </w:r>
+                            <w:r>
+                              <w:fldChar w:fldCharType="end"/>
+                            </w:r>
+                            <w:r>
+                              <w:t>. Implementar Componentes y Programas</w:t>
+                            </w:r>
+                          </w:p>
+                        </w:txbxContent>
+                      </wps:txbx>
+                      <wps:bodyPr rot="0" spcFirstLastPara="0" vertOverflow="overflow" horzOverflow="overflow" vert="horz" wrap="square" lIns="0" tIns="0" rIns="0" bIns="0" numCol="1" spcCol="0" rtlCol="0" fromWordArt="0" anchor="t" anchorCtr="0" forceAA="0" compatLnSpc="1">
+                        <a:prstTxWarp prst="textNoShape">
+                          <a:avLst/>
+                        </a:prstTxWarp>
+                        <a:spAutoFit/>
+                      </wps:bodyPr>
+                    </wps:wsp>
+                  </a:graphicData>
+                </a:graphic>
+              </wp:anchor>
+            </w:drawing>
+          </mc:Choice>
+          <mc:Fallback>
+            <w:pict>
+              <v:shapetype id="_x0000_t202" coordsize="21600,21600" o:spt="202" path="m0,0l0,21600,21600,21600,21600,0xe">
+                <v:stroke joinstyle="miter"/>
+                <v:path gradientshapeok="t" o:connecttype="rect"/>
+              </v:shapetype>
+              <v:shape id="Cuadro de texto 3" o:spid="_x0000_s1026" type="#_x0000_t202" style="position:absolute;left:0;text-align:left;margin-left:108pt;margin-top:515.9pt;width:230.2pt;height:23.5pt;z-index:251661312;visibility:visible;mso-wrap-style:square;mso-wrap-distance-left:9pt;mso-wrap-distance-top:0;mso-wrap-distance-right:9pt;mso-wrap-distance-bottom:0;mso-position-horizontal:absolute;mso-position-horizontal-relative:text;mso-position-vertical:absolute;mso-position-vertical-relative:text;v-text-anchor:top" o:gfxdata="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" stroked="f">
+                <v:textbox style="mso-fit-shape-to-text:t" inset="0,0,0,0">
+                  <w:txbxContent>
+                    <w:p>
+                      <w:pPr>
+                        <w:pStyle w:val="Epgrafe"/>
+                        <w:rPr>
+                          <w:noProof/>
+                          <w:szCs w:val="28"/>
+                          <w:lang w:val="es-ES" w:eastAsia="es-ES"/>
+                        </w:rPr>
+                      </w:pPr>
+                      <w:r>
+                        <w:t xml:space="preserve">Figura </w:t>
+                      </w:r>
+                      <w:r>
+                        <w:fldChar w:fldCharType="begin"/>
+                      </w:r>
+                      <w:r>
+                        <w:instrText xml:space="preserve"> SEQ Figura \* ARABIC </w:instrText>
+                      </w:r>
+                      <w:r>
+                        <w:fldChar w:fldCharType="separate"/>
+                      </w:r>
+                      <w:r>
+                        <w:rPr>
+                          <w:noProof/>
+                        </w:rPr>
+                        <w:t>4</w:t>
+                      </w:r>
+                      <w:r>
+                        <w:fldChar w:fldCharType="end"/>
+                      </w:r>
+                      <w:r>
+                        <w:t>. Implementar Componentes y Programas</w:t>
+                      </w:r>
+                    </w:p>
+                  </w:txbxContent>
+                </v:textbox>
+                <w10:wrap type="through"/>
+              </v:shape>
+            </w:pict>
+          </mc:Fallback>
+        </mc:AlternateContent>
+      </w:r>
+    </w:p>
+    <w:p>
+      <w:pPr>
+        <w:pStyle w:val="Ttulo5"/>
+        <w:rPr>
+          <w:lang w:val="es-ES"/>
+        </w:rPr>
+      </w:pPr>
+      <w:r>
+        <w:rPr>
           <w:lang w:val="es-ES"/>
         </w:rPr>
         <w:br w:type="page"/>
       </w:r>
-      <w:bookmarkStart w:id="10" w:name="_Toc231294657"/>
+      <w:bookmarkStart w:id="15" w:name="_Toc231294657"/>
+      <w:r>
+        <w:rPr>
+          <w:lang w:val="es-ES"/>
+        </w:rPr>
+        <w:lastRenderedPageBreak/>
+        <w:t>Tarea: Crear Proyecto Eclipse Módulo Funcional</w:t>
+      </w:r>
+    </w:p>
+    <w:tbl>
+      <w:tblPr>
+        <w:tblW w:w="9000" w:type="dxa"/>
+        <w:jc w:val="center"/>
+        <w:tblBorders>
+          <w:top w:val="single" w:sz="4" w:space="0" w:color="auto"/>
+          <w:left w:val="single" w:sz="4" w:space="0" w:color="auto"/>
+          <w:bottom w:val="single" w:sz="4" w:space="0" w:color="auto"/>
+          <w:right w:val="single" w:sz="4" w:space="0" w:color="auto"/>
+          <w:insideH w:val="single" w:sz="4" w:space="0" w:color="auto"/>
+          <w:insideV w:val="single" w:sz="4" w:space="0" w:color="auto"/>
+        </w:tblBorders>
+        <w:tblCellMar>
+          <w:top w:w="40" w:type="dxa"/>
+          <w:left w:w="40" w:type="dxa"/>
+          <w:bottom w:w="40" w:type="dxa"/>
+          <w:right w:w="40" w:type="dxa"/>
+        </w:tblCellMar>
+        <w:tblLook w:val="0000" w:firstRow="0" w:lastRow="0" w:firstColumn="0" w:lastColumn="0" w:noHBand="0" w:noVBand="0"/>
+      </w:tblPr>
+      <w:tblGrid>
+        <w:gridCol w:w="1240"/>
+        <w:gridCol w:w="7760"/>
+      </w:tblGrid>
+      <w:tr>
+        <w:trPr>
+          <w:trHeight w:val="40"/>
+          <w:jc w:val="center"/>
+        </w:trPr>
+        <w:tc>
+          <w:tcPr>
+            <w:tcW w:w="1240" w:type="dxa"/>
+            <w:shd w:val="clear" w:color="auto" w:fill="D9D9D9"/>
+          </w:tcPr>
+          <w:p>
+            <w:pPr>
+              <w:pStyle w:val="Normal-tabla"/>
+            </w:pPr>
+            <w:r>
+              <w:t>Descripción</w:t>
+            </w:r>
+          </w:p>
+        </w:tc>
+        <w:tc>
+          <w:tcPr>
+            <w:tcW w:w="7760" w:type="dxa"/>
+          </w:tcPr>
+          <w:p>
+            <w:pPr>
+              <w:pStyle w:val="Normal-tabla"/>
+            </w:pPr>
+            <w:r>
+              <w:t xml:space="preserve">Creación del esqueleto del proyecto en Eclipse, </w:t>
+            </w:r>
+            <w:r>
+              <w:t>para los componentes funcionales del sistema.</w:t>
+            </w:r>
+          </w:p>
+        </w:tc>
+      </w:tr>
+      <w:tr>
+        <w:trPr>
+          <w:trHeight w:val="40"/>
+          <w:jc w:val="center"/>
+        </w:trPr>
+        <w:tc>
+          <w:tcPr>
+            <w:tcW w:w="1240" w:type="dxa"/>
+            <w:shd w:val="clear" w:color="auto" w:fill="D9D9D9"/>
+          </w:tcPr>
+          <w:p>
+            <w:pPr>
+              <w:pStyle w:val="Normal-tabla"/>
+            </w:pPr>
+            <w:r>
+              <w:t>Entradas</w:t>
+            </w:r>
+          </w:p>
+        </w:tc>
+        <w:tc>
+          <w:tcPr>
+            <w:tcW w:w="7760" w:type="dxa"/>
+          </w:tcPr>
+          <w:p>
+            <w:pPr>
+              <w:pStyle w:val="Normal-tabla"/>
+            </w:pPr>
+            <w:r>
+              <w:t xml:space="preserve">Especificación de Requerimientos de Software (ERS), Modelo de Diseño. </w:t>
+            </w:r>
+          </w:p>
+        </w:tc>
+      </w:tr>
+      <w:tr>
+        <w:trPr>
+          <w:trHeight w:val="40"/>
+          <w:jc w:val="center"/>
+        </w:trPr>
+        <w:tc>
+          <w:tcPr>
+            <w:tcW w:w="1240" w:type="dxa"/>
+            <w:shd w:val="clear" w:color="auto" w:fill="D9D9D9"/>
+          </w:tcPr>
+          <w:p>
+            <w:pPr>
+              <w:pStyle w:val="Normal-tabla"/>
+            </w:pPr>
+            <w:r>
+              <w:t>Salidas</w:t>
+            </w:r>
+          </w:p>
+        </w:tc>
+        <w:tc>
+          <w:tcPr>
+            <w:tcW w:w="7760" w:type="dxa"/>
+          </w:tcPr>
+          <w:p>
+            <w:pPr>
+              <w:pStyle w:val="Normal-tabla"/>
+            </w:pPr>
+          </w:p>
+        </w:tc>
+      </w:tr>
+      <w:tr>
+        <w:trPr>
+          <w:trHeight w:val="40"/>
+          <w:jc w:val="center"/>
+        </w:trPr>
+        <w:tc>
+          <w:tcPr>
+            <w:tcW w:w="1240" w:type="dxa"/>
+            <w:shd w:val="clear" w:color="auto" w:fill="D9D9D9"/>
+          </w:tcPr>
+          <w:p>
+            <w:pPr>
+              <w:pStyle w:val="Normal-tabla"/>
+            </w:pPr>
+            <w:r>
+              <w:t>Roles</w:t>
+            </w:r>
+          </w:p>
+        </w:tc>
+        <w:tc>
+          <w:tcPr>
+            <w:tcW w:w="7760" w:type="dxa"/>
+          </w:tcPr>
+          <w:p>
+            <w:pPr>
+              <w:pStyle w:val="Normal-tabla"/>
+            </w:pPr>
+            <w:r>
+              <w:t>Desarrollador de aplicaciones.</w:t>
+            </w:r>
+          </w:p>
+        </w:tc>
+      </w:tr>
+    </w:tbl>
+    <w:p>
+      <w:pPr>
+        <w:pStyle w:val="Ttulo5"/>
+        <w:rPr>
+          <w:lang w:val="es-ES"/>
+        </w:rPr>
+      </w:pPr>
+      <w:r>
+        <w:rPr>
+          <w:lang w:val="es-ES"/>
+        </w:rPr>
+        <w:t>Tarea: Revisar la Especificación Técnica y Aprobación del Arquitecto para el Desarrollo.</w:t>
+      </w:r>
+    </w:p>
+    <w:tbl>
+      <w:tblPr>
+        <w:tblW w:w="9000" w:type="dxa"/>
+        <w:jc w:val="center"/>
+        <w:tblBorders>
+          <w:top w:val="single" w:sz="4" w:space="0" w:color="auto"/>
+          <w:left w:val="single" w:sz="4" w:space="0" w:color="auto"/>
+          <w:bottom w:val="single" w:sz="4" w:space="0" w:color="auto"/>
+          <w:right w:val="single" w:sz="4" w:space="0" w:color="auto"/>
+          <w:insideH w:val="single" w:sz="4" w:space="0" w:color="auto"/>
+          <w:insideV w:val="single" w:sz="4" w:space="0" w:color="auto"/>
+        </w:tblBorders>
+        <w:tblCellMar>
+          <w:top w:w="40" w:type="dxa"/>
+          <w:left w:w="40" w:type="dxa"/>
+          <w:bottom w:w="40" w:type="dxa"/>
+          <w:right w:w="40" w:type="dxa"/>
+        </w:tblCellMar>
+        <w:tblLook w:val="0000" w:firstRow="0" w:lastRow="0" w:firstColumn="0" w:lastColumn="0" w:noHBand="0" w:noVBand="0"/>
+      </w:tblPr>
+      <w:tblGrid>
+        <w:gridCol w:w="1240"/>
+        <w:gridCol w:w="7760"/>
+      </w:tblGrid>
+      <w:tr>
+        <w:trPr>
+          <w:trHeight w:val="40"/>
+          <w:jc w:val="center"/>
+        </w:trPr>
+        <w:tc>
+          <w:tcPr>
+            <w:tcW w:w="1240" w:type="dxa"/>
+            <w:shd w:val="clear" w:color="auto" w:fill="D9D9D9"/>
+          </w:tcPr>
+          <w:p>
+            <w:pPr>
+              <w:pStyle w:val="Normal-tabla"/>
+            </w:pPr>
+            <w:r>
+              <w:t>Descripción</w:t>
+            </w:r>
+          </w:p>
+        </w:tc>
+        <w:tc>
+          <w:tcPr>
+            <w:tcW w:w="7760" w:type="dxa"/>
+          </w:tcPr>
+          <w:p>
+            <w:pPr>
+              <w:pStyle w:val="Normal-tabla"/>
+            </w:pPr>
+            <w:r>
+              <w:t>El arquitecto revisa la correcta especificación técnica del proyecto creado. En caso de cumplir con las especificaciones se inicia con la codificación.</w:t>
+            </w:r>
+          </w:p>
+        </w:tc>
+      </w:tr>
+      <w:tr>
+        <w:trPr>
+          <w:trHeight w:val="40"/>
+          <w:jc w:val="center"/>
+        </w:trPr>
+        <w:tc>
+          <w:tcPr>
+            <w:tcW w:w="1240" w:type="dxa"/>
+            <w:shd w:val="clear" w:color="auto" w:fill="D9D9D9"/>
+          </w:tcPr>
+          <w:p>
+            <w:pPr>
+              <w:pStyle w:val="Normal-tabla"/>
+            </w:pPr>
+            <w:r>
+              <w:t>Entradas</w:t>
+            </w:r>
+          </w:p>
+        </w:tc>
+        <w:tc>
+          <w:tcPr>
+            <w:tcW w:w="7760" w:type="dxa"/>
+          </w:tcPr>
+          <w:p>
+            <w:pPr>
+              <w:pStyle w:val="Normal-tabla"/>
+            </w:pPr>
+            <w:r>
+              <w:t xml:space="preserve">Especificación de Requerimientos de Software (ERS), Modelo de Diseño. </w:t>
+            </w:r>
+          </w:p>
+        </w:tc>
+      </w:tr>
+      <w:tr>
+        <w:trPr>
+          <w:trHeight w:val="40"/>
+          <w:jc w:val="center"/>
+        </w:trPr>
+        <w:tc>
+          <w:tcPr>
+            <w:tcW w:w="1240" w:type="dxa"/>
+            <w:shd w:val="clear" w:color="auto" w:fill="D9D9D9"/>
+          </w:tcPr>
+          <w:p>
+            <w:pPr>
+              <w:pStyle w:val="Normal-tabla"/>
+            </w:pPr>
+            <w:r>
+              <w:t>Salidas</w:t>
+            </w:r>
+          </w:p>
+        </w:tc>
+        <w:tc>
+          <w:tcPr>
+            <w:tcW w:w="7760" w:type="dxa"/>
+          </w:tcPr>
+          <w:p>
+            <w:pPr>
+              <w:pStyle w:val="Normal-tabla"/>
+            </w:pPr>
+          </w:p>
+        </w:tc>
+      </w:tr>
+      <w:tr>
+        <w:trPr>
+          <w:trHeight w:val="40"/>
+          <w:jc w:val="center"/>
+        </w:trPr>
+        <w:tc>
+          <w:tcPr>
+            <w:tcW w:w="1240" w:type="dxa"/>
+            <w:shd w:val="clear" w:color="auto" w:fill="D9D9D9"/>
+          </w:tcPr>
+          <w:p>
+            <w:pPr>
+              <w:pStyle w:val="Normal-tabla"/>
+            </w:pPr>
+            <w:r>
+              <w:t>Roles</w:t>
+            </w:r>
+          </w:p>
+        </w:tc>
+        <w:tc>
+          <w:tcPr>
+            <w:tcW w:w="7760" w:type="dxa"/>
+          </w:tcPr>
+          <w:p>
+            <w:pPr>
+              <w:pStyle w:val="Normal-tabla"/>
+            </w:pPr>
+            <w:r>
+              <w:t>Arquitecto.</w:t>
+            </w:r>
+          </w:p>
+        </w:tc>
+      </w:tr>
+    </w:tbl>
+    <w:p>
+      <w:pPr>
+        <w:pStyle w:val="Ttulo5"/>
+        <w:rPr>
+          <w:lang w:val="es-ES"/>
+        </w:rPr>
+      </w:pPr>
+      <w:r>
+        <w:rPr>
+          <w:lang w:val="es-ES"/>
+        </w:rPr>
+        <w:t>Tarea: Revisar la Especificación Técnica y Aprobación del Arquitecto para el Desarrollo.</w:t>
+      </w:r>
+    </w:p>
+    <w:tbl>
+      <w:tblPr>
+        <w:tblW w:w="9000" w:type="dxa"/>
+        <w:jc w:val="center"/>
+        <w:tblBorders>
+          <w:top w:val="single" w:sz="4" w:space="0" w:color="auto"/>
+          <w:left w:val="single" w:sz="4" w:space="0" w:color="auto"/>
+          <w:bottom w:val="single" w:sz="4" w:space="0" w:color="auto"/>
+          <w:right w:val="single" w:sz="4" w:space="0" w:color="auto"/>
+          <w:insideH w:val="single" w:sz="4" w:space="0" w:color="auto"/>
+          <w:insideV w:val="single" w:sz="4" w:space="0" w:color="auto"/>
+        </w:tblBorders>
+        <w:tblCellMar>
+          <w:top w:w="40" w:type="dxa"/>
+          <w:left w:w="40" w:type="dxa"/>
+          <w:bottom w:w="40" w:type="dxa"/>
+          <w:right w:w="40" w:type="dxa"/>
+        </w:tblCellMar>
+        <w:tblLook w:val="0000" w:firstRow="0" w:lastRow="0" w:firstColumn="0" w:lastColumn="0" w:noHBand="0" w:noVBand="0"/>
+      </w:tblPr>
+      <w:tblGrid>
+        <w:gridCol w:w="1240"/>
+        <w:gridCol w:w="7760"/>
+      </w:tblGrid>
+      <w:tr>
+        <w:trPr>
+          <w:trHeight w:val="40"/>
+          <w:jc w:val="center"/>
+        </w:trPr>
+        <w:tc>
+          <w:tcPr>
+            <w:tcW w:w="1240" w:type="dxa"/>
+            <w:shd w:val="clear" w:color="auto" w:fill="D9D9D9"/>
+          </w:tcPr>
+          <w:p>
+            <w:pPr>
+              <w:pStyle w:val="Normal-tabla"/>
+            </w:pPr>
+            <w:r>
+              <w:t>Descripción</w:t>
+            </w:r>
+          </w:p>
+        </w:tc>
+        <w:tc>
+          <w:tcPr>
+            <w:tcW w:w="7760" w:type="dxa"/>
+          </w:tcPr>
+          <w:p>
+            <w:pPr>
+              <w:pStyle w:val="Normal-tabla"/>
+            </w:pPr>
+            <w:r>
+              <w:t>En base a las especificaciones, e</w:t>
+            </w:r>
+            <w:r>
+              <w:t xml:space="preserve">l arquitecto revisa la correcta </w:t>
+            </w:r>
+            <w:r>
+              <w:t>implementación</w:t>
+            </w:r>
+            <w:r>
+              <w:t xml:space="preserve"> técnica del proyecto creado. En caso de cumplir con las especificaciones se inicia con la codificación.</w:t>
+            </w:r>
+          </w:p>
+        </w:tc>
+      </w:tr>
+      <w:tr>
+        <w:trPr>
+          <w:trHeight w:val="40"/>
+          <w:jc w:val="center"/>
+        </w:trPr>
+        <w:tc>
+          <w:tcPr>
+            <w:tcW w:w="1240" w:type="dxa"/>
+            <w:shd w:val="clear" w:color="auto" w:fill="D9D9D9"/>
+          </w:tcPr>
+          <w:p>
+            <w:pPr>
+              <w:pStyle w:val="Normal-tabla"/>
+            </w:pPr>
+            <w:r>
+              <w:t>Entradas</w:t>
+            </w:r>
+          </w:p>
+        </w:tc>
+        <w:tc>
+          <w:tcPr>
+            <w:tcW w:w="7760" w:type="dxa"/>
+          </w:tcPr>
+          <w:p>
+            <w:pPr>
+              <w:pStyle w:val="Normal-tabla"/>
+            </w:pPr>
+            <w:r>
+              <w:t xml:space="preserve">Especificación de Requerimientos de Software (ERS), Modelo de Diseño. </w:t>
+            </w:r>
+          </w:p>
+        </w:tc>
+      </w:tr>
+      <w:tr>
+        <w:trPr>
+          <w:trHeight w:val="40"/>
+          <w:jc w:val="center"/>
+        </w:trPr>
+        <w:tc>
+          <w:tcPr>
+            <w:tcW w:w="1240" w:type="dxa"/>
+            <w:shd w:val="clear" w:color="auto" w:fill="D9D9D9"/>
+          </w:tcPr>
+          <w:p>
+            <w:pPr>
+              <w:pStyle w:val="Normal-tabla"/>
+            </w:pPr>
+            <w:r>
+              <w:t>Salidas</w:t>
+            </w:r>
+          </w:p>
+        </w:tc>
+        <w:tc>
+          <w:tcPr>
+            <w:tcW w:w="7760" w:type="dxa"/>
+          </w:tcPr>
+          <w:p>
+            <w:pPr>
+              <w:pStyle w:val="Normal-tabla"/>
+            </w:pPr>
+            <w:r>
+              <w:t>Certificado de Aprobación del Arquitecto.</w:t>
+            </w:r>
+          </w:p>
+        </w:tc>
+      </w:tr>
+      <w:tr>
+        <w:trPr>
+          <w:trHeight w:val="40"/>
+          <w:jc w:val="center"/>
+        </w:trPr>
+        <w:tc>
+          <w:tcPr>
+            <w:tcW w:w="1240" w:type="dxa"/>
+            <w:shd w:val="clear" w:color="auto" w:fill="D9D9D9"/>
+          </w:tcPr>
+          <w:p>
+            <w:pPr>
+              <w:pStyle w:val="Normal-tabla"/>
+            </w:pPr>
+            <w:r>
+              <w:t>Roles</w:t>
+            </w:r>
+          </w:p>
+        </w:tc>
+        <w:tc>
+          <w:tcPr>
+            <w:tcW w:w="7760" w:type="dxa"/>
+          </w:tcPr>
+          <w:p>
+            <w:pPr>
+              <w:pStyle w:val="Normal-tabla"/>
+            </w:pPr>
+            <w:r>
+              <w:t>Arquitecto.</w:t>
+            </w:r>
+          </w:p>
+        </w:tc>
+      </w:tr>
+    </w:tbl>
+    <w:p>
+      <w:pPr>
+        <w:pStyle w:val="Ttulo5"/>
+        <w:rPr>
+          <w:lang w:val="es-ES"/>
+        </w:rPr>
+      </w:pPr>
+      <w:r>
+        <w:rPr>
+          <w:lang w:val="es-ES"/>
+        </w:rPr>
+        <w:t>Tarea: Generar Capa de Presentación Mediante el Framework.</w:t>
+      </w:r>
+    </w:p>
+    <w:tbl>
+      <w:tblPr>
+        <w:tblW w:w="9000" w:type="dxa"/>
+        <w:jc w:val="center"/>
+        <w:tblBorders>
+          <w:top w:val="single" w:sz="4" w:space="0" w:color="auto"/>
+          <w:left w:val="single" w:sz="4" w:space="0" w:color="auto"/>
+          <w:bottom w:val="single" w:sz="4" w:space="0" w:color="auto"/>
+          <w:right w:val="single" w:sz="4" w:space="0" w:color="auto"/>
+          <w:insideH w:val="single" w:sz="4" w:space="0" w:color="auto"/>
+          <w:insideV w:val="single" w:sz="4" w:space="0" w:color="auto"/>
+        </w:tblBorders>
+        <w:tblCellMar>
+          <w:top w:w="40" w:type="dxa"/>
+          <w:left w:w="40" w:type="dxa"/>
+          <w:bottom w:w="40" w:type="dxa"/>
+          <w:right w:w="40" w:type="dxa"/>
+        </w:tblCellMar>
+        <w:tblLook w:val="0000" w:firstRow="0" w:lastRow="0" w:firstColumn="0" w:lastColumn="0" w:noHBand="0" w:noVBand="0"/>
+      </w:tblPr>
+      <w:tblGrid>
+        <w:gridCol w:w="1240"/>
+        <w:gridCol w:w="7760"/>
+      </w:tblGrid>
+      <w:tr>
+        <w:trPr>
+          <w:trHeight w:val="40"/>
+          <w:jc w:val="center"/>
+        </w:trPr>
+        <w:tc>
+          <w:tcPr>
+            <w:tcW w:w="1240" w:type="dxa"/>
+            <w:shd w:val="clear" w:color="auto" w:fill="D9D9D9"/>
+          </w:tcPr>
+          <w:p>
+            <w:pPr>
+              <w:pStyle w:val="Normal-tabla"/>
+            </w:pPr>
+            <w:r>
+              <w:t>Descripción</w:t>
+            </w:r>
+          </w:p>
+        </w:tc>
+        <w:tc>
+          <w:tcPr>
+            <w:tcW w:w="7760" w:type="dxa"/>
+          </w:tcPr>
+          <w:p>
+            <w:pPr>
+              <w:spacing w:before="100" w:beforeAutospacing="1" w:after="0"/>
+            </w:pPr>
+            <w:r>
+              <w:t>La capa de presentación es creada de acuerdo a la información proveniente de la capa de acceso de datos. La creación de la capa de presentación se hace con la ayuda del Framework de la empresa.</w:t>
+            </w:r>
+          </w:p>
+        </w:tc>
+      </w:tr>
+      <w:tr>
+        <w:trPr>
+          <w:trHeight w:val="40"/>
+          <w:jc w:val="center"/>
+        </w:trPr>
+        <w:tc>
+          <w:tcPr>
+            <w:tcW w:w="1240" w:type="dxa"/>
+            <w:shd w:val="clear" w:color="auto" w:fill="D9D9D9"/>
+          </w:tcPr>
+          <w:p>
+            <w:pPr>
+              <w:pStyle w:val="Normal-tabla"/>
+            </w:pPr>
+            <w:r>
+              <w:t>Entradas</w:t>
+            </w:r>
+          </w:p>
+        </w:tc>
+        <w:tc>
+          <w:tcPr>
+            <w:tcW w:w="7760" w:type="dxa"/>
+          </w:tcPr>
+          <w:p>
+            <w:pPr>
+              <w:pStyle w:val="Normal-tabla"/>
+            </w:pPr>
+            <w:r>
+              <w:t xml:space="preserve">Especificación de Requerimientos de Software (ERS), Modelo de Diseño, Certificado de Aprobación del Arquitecto, </w:t>
+            </w:r>
+            <w:commentRangeStart w:id="16"/>
+            <w:r>
+              <w:t>Capa de Acceso de Datos</w:t>
+            </w:r>
+            <w:commentRangeEnd w:id="16"/>
+            <w:r>
+              <w:rPr>
+                <w:rStyle w:val="Refdecomentario"/>
+              </w:rPr>
+              <w:commentReference w:id="16"/>
+            </w:r>
+            <w:r>
+              <w:t>.</w:t>
+            </w:r>
+          </w:p>
+        </w:tc>
+      </w:tr>
+      <w:tr>
+        <w:trPr>
+          <w:trHeight w:val="40"/>
+          <w:jc w:val="center"/>
+        </w:trPr>
+        <w:tc>
+          <w:tcPr>
+            <w:tcW w:w="1240" w:type="dxa"/>
+            <w:shd w:val="clear" w:color="auto" w:fill="D9D9D9"/>
+          </w:tcPr>
+          <w:p>
+            <w:pPr>
+              <w:pStyle w:val="Normal-tabla"/>
+            </w:pPr>
+            <w:r>
+              <w:t>Salidas</w:t>
+            </w:r>
+          </w:p>
+        </w:tc>
+        <w:tc>
+          <w:tcPr>
+            <w:tcW w:w="7760" w:type="dxa"/>
+          </w:tcPr>
+          <w:p>
+            <w:pPr>
+              <w:pStyle w:val="Normal-tabla"/>
+            </w:pPr>
+            <w:commentRangeStart w:id="17"/>
+            <w:r>
+              <w:t>JSP, BackEndBean, EJB y Manager Generados.</w:t>
+            </w:r>
+            <w:commentRangeEnd w:id="17"/>
+            <w:r>
+              <w:rPr>
+                <w:rStyle w:val="Refdecomentario"/>
+              </w:rPr>
+              <w:commentReference w:id="17"/>
+            </w:r>
+          </w:p>
+        </w:tc>
+      </w:tr>
+      <w:tr>
+        <w:trPr>
+          <w:trHeight w:val="40"/>
+          <w:jc w:val="center"/>
+        </w:trPr>
+        <w:tc>
+          <w:tcPr>
+            <w:tcW w:w="1240" w:type="dxa"/>
+            <w:shd w:val="clear" w:color="auto" w:fill="D9D9D9"/>
+          </w:tcPr>
+          <w:p>
+            <w:pPr>
+              <w:pStyle w:val="Normal-tabla"/>
+            </w:pPr>
+            <w:r>
+              <w:t>Roles</w:t>
+            </w:r>
+          </w:p>
+        </w:tc>
+        <w:tc>
+          <w:tcPr>
+            <w:tcW w:w="7760" w:type="dxa"/>
+          </w:tcPr>
+          <w:p>
+            <w:pPr>
+              <w:pStyle w:val="Normal-tabla"/>
+            </w:pPr>
+            <w:r>
+              <w:t>Desarrollador de aplicaciones.</w:t>
+            </w:r>
+          </w:p>
+        </w:tc>
+      </w:tr>
+    </w:tbl>
+    <w:p>
+      <w:pPr>
+        <w:pStyle w:val="Ttulo5"/>
+        <w:rPr>
+          <w:lang w:val="es-ES"/>
+        </w:rPr>
+      </w:pPr>
+      <w:r>
+        <w:rPr>
+          <w:lang w:val="es-ES"/>
+        </w:rPr>
+        <w:t>Tarea: Codificar Servicios de Negocio.</w:t>
+      </w:r>
+    </w:p>
+    <w:tbl>
+      <w:tblPr>
+        <w:tblW w:w="9000" w:type="dxa"/>
+        <w:jc w:val="center"/>
+        <w:tblBorders>
+          <w:top w:val="single" w:sz="4" w:space="0" w:color="auto"/>
+          <w:left w:val="single" w:sz="4" w:space="0" w:color="auto"/>
+          <w:bottom w:val="single" w:sz="4" w:space="0" w:color="auto"/>
+          <w:right w:val="single" w:sz="4" w:space="0" w:color="auto"/>
+          <w:insideH w:val="single" w:sz="4" w:space="0" w:color="auto"/>
+          <w:insideV w:val="single" w:sz="4" w:space="0" w:color="auto"/>
+        </w:tblBorders>
+        <w:tblCellMar>
+          <w:top w:w="40" w:type="dxa"/>
+          <w:left w:w="40" w:type="dxa"/>
+          <w:bottom w:w="40" w:type="dxa"/>
+          <w:right w:w="40" w:type="dxa"/>
+        </w:tblCellMar>
+        <w:tblLook w:val="0000" w:firstRow="0" w:lastRow="0" w:firstColumn="0" w:lastColumn="0" w:noHBand="0" w:noVBand="0"/>
+      </w:tblPr>
+      <w:tblGrid>
+        <w:gridCol w:w="1240"/>
+        <w:gridCol w:w="7760"/>
+      </w:tblGrid>
+      <w:tr>
+        <w:trPr>
+          <w:trHeight w:val="40"/>
+          <w:jc w:val="center"/>
+        </w:trPr>
+        <w:tc>
+          <w:tcPr>
+            <w:tcW w:w="1240" w:type="dxa"/>
+            <w:shd w:val="clear" w:color="auto" w:fill="D9D9D9"/>
+          </w:tcPr>
+          <w:p>
+            <w:pPr>
+              <w:pStyle w:val="Normal-tabla"/>
+            </w:pPr>
+            <w:r>
+              <w:t>Descripción</w:t>
+            </w:r>
+          </w:p>
+        </w:tc>
+        <w:tc>
+          <w:tcPr>
+            <w:tcW w:w="7760" w:type="dxa"/>
+          </w:tcPr>
+          <w:p>
+            <w:pPr>
+              <w:spacing w:before="100" w:beforeAutospacing="1" w:after="0"/>
+            </w:pPr>
+            <w:r>
+              <w:t>Codificación y desarrollo de los servicios de negocio (contiene la lógica de negocio de la aplicación)</w:t>
+            </w:r>
+          </w:p>
+        </w:tc>
+      </w:tr>
+      <w:tr>
+        <w:trPr>
+          <w:trHeight w:val="40"/>
+          <w:jc w:val="center"/>
+        </w:trPr>
+        <w:tc>
+          <w:tcPr>
+            <w:tcW w:w="1240" w:type="dxa"/>
+            <w:shd w:val="clear" w:color="auto" w:fill="D9D9D9"/>
+          </w:tcPr>
+          <w:p>
+            <w:pPr>
+              <w:pStyle w:val="Normal-tabla"/>
+            </w:pPr>
+            <w:r>
+              <w:t>Entradas</w:t>
+            </w:r>
+          </w:p>
+        </w:tc>
+        <w:tc>
+          <w:tcPr>
+            <w:tcW w:w="7760" w:type="dxa"/>
+          </w:tcPr>
+          <w:p>
+            <w:pPr>
+              <w:pStyle w:val="Normal-tabla"/>
+            </w:pPr>
+            <w:r>
+              <w:t xml:space="preserve">Especificación de Requerimientos de Software (ERS), Modelo de Diseño, </w:t>
+            </w:r>
+            <w:commentRangeStart w:id="18"/>
+            <w:r>
+              <w:t>Capa de Acceso de Datos</w:t>
+            </w:r>
+            <w:commentRangeEnd w:id="18"/>
+            <w:r>
+              <w:rPr>
+                <w:rStyle w:val="Refdecomentario"/>
+              </w:rPr>
+              <w:commentReference w:id="18"/>
+            </w:r>
+            <w:r>
+              <w:t>.</w:t>
+            </w:r>
+          </w:p>
+        </w:tc>
+      </w:tr>
+      <w:tr>
+        <w:trPr>
+          <w:trHeight w:val="40"/>
+          <w:jc w:val="center"/>
+        </w:trPr>
+        <w:tc>
+          <w:tcPr>
+            <w:tcW w:w="1240" w:type="dxa"/>
+            <w:shd w:val="clear" w:color="auto" w:fill="D9D9D9"/>
+          </w:tcPr>
+          <w:p>
+            <w:pPr>
+              <w:pStyle w:val="Normal-tabla"/>
+            </w:pPr>
+            <w:r>
+              <w:t>Salidas</w:t>
+            </w:r>
+          </w:p>
+        </w:tc>
+        <w:tc>
+          <w:tcPr>
+            <w:tcW w:w="7760" w:type="dxa"/>
+          </w:tcPr>
+          <w:p>
+            <w:pPr>
+              <w:pStyle w:val="Normal-tabla"/>
+            </w:pPr>
+            <w:commentRangeStart w:id="19"/>
+            <w:r>
+              <w:t>JavaDoc</w:t>
+            </w:r>
+            <w:commentRangeEnd w:id="19"/>
+            <w:r>
+              <w:rPr>
+                <w:rStyle w:val="Refdecomentario"/>
+              </w:rPr>
+              <w:commentReference w:id="19"/>
+            </w:r>
+          </w:p>
+        </w:tc>
+      </w:tr>
+      <w:tr>
+        <w:trPr>
+          <w:trHeight w:val="40"/>
+          <w:jc w:val="center"/>
+        </w:trPr>
+        <w:tc>
+          <w:tcPr>
+            <w:tcW w:w="1240" w:type="dxa"/>
+            <w:shd w:val="clear" w:color="auto" w:fill="D9D9D9"/>
+          </w:tcPr>
+          <w:p>
+            <w:pPr>
+              <w:pStyle w:val="Normal-tabla"/>
+            </w:pPr>
+            <w:r>
+              <w:lastRenderedPageBreak/>
+              <w:t>Roles</w:t>
+            </w:r>
+          </w:p>
+        </w:tc>
+        <w:tc>
+          <w:tcPr>
+            <w:tcW w:w="7760" w:type="dxa"/>
+          </w:tcPr>
+          <w:p>
+            <w:pPr>
+              <w:pStyle w:val="Normal-tabla"/>
+            </w:pPr>
+            <w:r>
+              <w:t>Desarrollador de aplicaciones.</w:t>
+            </w:r>
+          </w:p>
+        </w:tc>
+      </w:tr>
+    </w:tbl>
+    <w:p>
+      <w:pPr>
+        <w:pStyle w:val="Ttulo5"/>
+        <w:rPr>
+          <w:lang w:val="es-ES"/>
+        </w:rPr>
+      </w:pPr>
+      <w:r>
+        <w:rPr>
+          <w:lang w:val="es-ES"/>
+        </w:rPr>
+        <w:t>Tarea: Codificar Servicios de Negocio.</w:t>
+      </w:r>
+    </w:p>
+    <w:tbl>
+      <w:tblPr>
+        <w:tblW w:w="9000" w:type="dxa"/>
+        <w:jc w:val="center"/>
+        <w:tblBorders>
+          <w:top w:val="single" w:sz="4" w:space="0" w:color="auto"/>
+          <w:left w:val="single" w:sz="4" w:space="0" w:color="auto"/>
+          <w:bottom w:val="single" w:sz="4" w:space="0" w:color="auto"/>
+          <w:right w:val="single" w:sz="4" w:space="0" w:color="auto"/>
+          <w:insideH w:val="single" w:sz="4" w:space="0" w:color="auto"/>
+          <w:insideV w:val="single" w:sz="4" w:space="0" w:color="auto"/>
+        </w:tblBorders>
+        <w:tblCellMar>
+          <w:top w:w="40" w:type="dxa"/>
+          <w:left w:w="40" w:type="dxa"/>
+          <w:bottom w:w="40" w:type="dxa"/>
+          <w:right w:w="40" w:type="dxa"/>
+        </w:tblCellMar>
+        <w:tblLook w:val="0000" w:firstRow="0" w:lastRow="0" w:firstColumn="0" w:lastColumn="0" w:noHBand="0" w:noVBand="0"/>
+      </w:tblPr>
+      <w:tblGrid>
+        <w:gridCol w:w="1240"/>
+        <w:gridCol w:w="7760"/>
+      </w:tblGrid>
+      <w:tr>
+        <w:trPr>
+          <w:trHeight w:val="40"/>
+          <w:jc w:val="center"/>
+        </w:trPr>
+        <w:tc>
+          <w:tcPr>
+            <w:tcW w:w="1240" w:type="dxa"/>
+            <w:shd w:val="clear" w:color="auto" w:fill="D9D9D9"/>
+          </w:tcPr>
+          <w:p>
+            <w:pPr>
+              <w:pStyle w:val="Normal-tabla"/>
+            </w:pPr>
+            <w:r>
+              <w:t>Descripción</w:t>
+            </w:r>
+          </w:p>
+        </w:tc>
+        <w:tc>
+          <w:tcPr>
+            <w:tcW w:w="7760" w:type="dxa"/>
+          </w:tcPr>
+          <w:p>
+            <w:pPr>
+              <w:spacing w:before="100" w:beforeAutospacing="1" w:after="0"/>
+            </w:pPr>
+            <w:r>
+              <w:t>Validación de la codificación de los componentes de negocio en contraste con el documento de especificación.</w:t>
+            </w:r>
+          </w:p>
+        </w:tc>
+      </w:tr>
+      <w:tr>
+        <w:trPr>
+          <w:trHeight w:val="40"/>
+          <w:jc w:val="center"/>
+        </w:trPr>
+        <w:tc>
+          <w:tcPr>
+            <w:tcW w:w="1240" w:type="dxa"/>
+            <w:shd w:val="clear" w:color="auto" w:fill="D9D9D9"/>
+          </w:tcPr>
+          <w:p>
+            <w:pPr>
+              <w:pStyle w:val="Normal-tabla"/>
+            </w:pPr>
+            <w:r>
+              <w:t>Entradas</w:t>
+            </w:r>
+          </w:p>
+        </w:tc>
+        <w:tc>
+          <w:tcPr>
+            <w:tcW w:w="7760" w:type="dxa"/>
+          </w:tcPr>
+          <w:p>
+            <w:pPr>
+              <w:pStyle w:val="Normal-tabla"/>
+            </w:pPr>
+            <w:r>
+              <w:t>Especificación de Requerimientos de Software (ERS), Modelo de Diseño.</w:t>
+            </w:r>
+          </w:p>
+        </w:tc>
+      </w:tr>
+      <w:tr>
+        <w:trPr>
+          <w:trHeight w:val="40"/>
+          <w:jc w:val="center"/>
+        </w:trPr>
+        <w:tc>
+          <w:tcPr>
+            <w:tcW w:w="1240" w:type="dxa"/>
+            <w:shd w:val="clear" w:color="auto" w:fill="D9D9D9"/>
+          </w:tcPr>
+          <w:p>
+            <w:pPr>
+              <w:pStyle w:val="Normal-tabla"/>
+            </w:pPr>
+            <w:r>
+              <w:t>Salidas</w:t>
+            </w:r>
+          </w:p>
+        </w:tc>
+        <w:tc>
+          <w:tcPr>
+            <w:tcW w:w="7760" w:type="dxa"/>
+          </w:tcPr>
+          <w:p>
+            <w:pPr>
+              <w:pStyle w:val="Normal-tabla"/>
+            </w:pPr>
+            <w:r>
+              <w:t>Certificación de la Revisión de Código, Registro de Errores de Código.</w:t>
+            </w:r>
+          </w:p>
+        </w:tc>
+      </w:tr>
+      <w:tr>
+        <w:trPr>
+          <w:trHeight w:val="40"/>
+          <w:jc w:val="center"/>
+        </w:trPr>
+        <w:tc>
+          <w:tcPr>
+            <w:tcW w:w="1240" w:type="dxa"/>
+            <w:shd w:val="clear" w:color="auto" w:fill="D9D9D9"/>
+          </w:tcPr>
+          <w:p>
+            <w:pPr>
+              <w:pStyle w:val="Normal-tabla"/>
+            </w:pPr>
+            <w:r>
+              <w:t>Roles</w:t>
+            </w:r>
+          </w:p>
+        </w:tc>
+        <w:tc>
+          <w:tcPr>
+            <w:tcW w:w="7760" w:type="dxa"/>
+          </w:tcPr>
+          <w:p>
+            <w:pPr>
+              <w:pStyle w:val="Normal-tabla"/>
+            </w:pPr>
+            <w:r>
+              <w:t>Gerente de Proyecto.</w:t>
+            </w:r>
+          </w:p>
+        </w:tc>
+      </w:tr>
+    </w:tbl>
+    <w:p>
+      <w:pPr>
+        <w:pStyle w:val="Ttulo5"/>
+        <w:rPr>
+          <w:lang w:val="es-ES"/>
+        </w:rPr>
+      </w:pPr>
+      <w:r>
+        <w:rPr>
+          <w:lang w:val="es-ES"/>
+        </w:rPr>
+        <w:t>Tarea: Codificar Servicios de Negocio.</w:t>
+      </w:r>
+    </w:p>
+    <w:tbl>
+      <w:tblPr>
+        <w:tblW w:w="9000" w:type="dxa"/>
+        <w:jc w:val="center"/>
+        <w:tblBorders>
+          <w:top w:val="single" w:sz="4" w:space="0" w:color="auto"/>
+          <w:left w:val="single" w:sz="4" w:space="0" w:color="auto"/>
+          <w:bottom w:val="single" w:sz="4" w:space="0" w:color="auto"/>
+          <w:right w:val="single" w:sz="4" w:space="0" w:color="auto"/>
+          <w:insideH w:val="single" w:sz="4" w:space="0" w:color="auto"/>
+          <w:insideV w:val="single" w:sz="4" w:space="0" w:color="auto"/>
+        </w:tblBorders>
+        <w:tblCellMar>
+          <w:top w:w="40" w:type="dxa"/>
+          <w:left w:w="40" w:type="dxa"/>
+          <w:bottom w:w="40" w:type="dxa"/>
+          <w:right w:w="40" w:type="dxa"/>
+        </w:tblCellMar>
+        <w:tblLook w:val="0000" w:firstRow="0" w:lastRow="0" w:firstColumn="0" w:lastColumn="0" w:noHBand="0" w:noVBand="0"/>
+      </w:tblPr>
+      <w:tblGrid>
+        <w:gridCol w:w="1240"/>
+        <w:gridCol w:w="7760"/>
+      </w:tblGrid>
+      <w:tr>
+        <w:trPr>
+          <w:trHeight w:val="40"/>
+          <w:jc w:val="center"/>
+        </w:trPr>
+        <w:tc>
+          <w:tcPr>
+            <w:tcW w:w="1240" w:type="dxa"/>
+            <w:shd w:val="clear" w:color="auto" w:fill="D9D9D9"/>
+          </w:tcPr>
+          <w:p>
+            <w:pPr>
+              <w:pStyle w:val="Normal-tabla"/>
+            </w:pPr>
+            <w:r>
+              <w:t>Descripción</w:t>
+            </w:r>
+          </w:p>
+        </w:tc>
+        <w:tc>
+          <w:tcPr>
+            <w:tcW w:w="7760" w:type="dxa"/>
+          </w:tcPr>
+          <w:p>
+            <w:pPr>
+              <w:spacing w:before="100" w:beforeAutospacing="1" w:after="0"/>
+            </w:pPr>
+            <w:r>
+              <w:t>Creación de las pruebas unitarias en base a la especificación de los contratos de código.</w:t>
+            </w:r>
+            <w:r>
+              <w:t xml:space="preserve"> El objetivo es validar cada pieza de software.</w:t>
+            </w:r>
+          </w:p>
+        </w:tc>
+      </w:tr>
+      <w:tr>
+        <w:trPr>
+          <w:trHeight w:val="40"/>
+          <w:jc w:val="center"/>
+        </w:trPr>
+        <w:tc>
+          <w:tcPr>
+            <w:tcW w:w="1240" w:type="dxa"/>
+            <w:shd w:val="clear" w:color="auto" w:fill="D9D9D9"/>
+          </w:tcPr>
+          <w:p>
+            <w:pPr>
+              <w:pStyle w:val="Normal-tabla"/>
+            </w:pPr>
+            <w:r>
+              <w:t>Entradas</w:t>
+            </w:r>
+          </w:p>
+        </w:tc>
+        <w:tc>
+          <w:tcPr>
+            <w:tcW w:w="7760" w:type="dxa"/>
+          </w:tcPr>
+          <w:p>
+            <w:pPr>
+              <w:pStyle w:val="Normal-tabla"/>
+            </w:pPr>
+            <w:r>
+              <w:t>Especificación de Requerimientos de Software (ERS), Modelo de Diseño.</w:t>
+            </w:r>
+          </w:p>
+        </w:tc>
+      </w:tr>
+      <w:tr>
+        <w:trPr>
+          <w:trHeight w:val="40"/>
+          <w:jc w:val="center"/>
+        </w:trPr>
+        <w:tc>
+          <w:tcPr>
+            <w:tcW w:w="1240" w:type="dxa"/>
+            <w:shd w:val="clear" w:color="auto" w:fill="D9D9D9"/>
+          </w:tcPr>
+          <w:p>
+            <w:pPr>
+              <w:pStyle w:val="Normal-tabla"/>
+            </w:pPr>
+            <w:r>
+              <w:t>Salidas</w:t>
+            </w:r>
+          </w:p>
+        </w:tc>
+        <w:tc>
+          <w:tcPr>
+            <w:tcW w:w="7760" w:type="dxa"/>
+          </w:tcPr>
+          <w:p>
+            <w:pPr>
+              <w:pStyle w:val="Normal-tabla"/>
+            </w:pPr>
+            <w:r>
+              <w:t>Registro de errores presentados en las pruebas unitarias.</w:t>
+            </w:r>
+          </w:p>
+        </w:tc>
+      </w:tr>
+      <w:tr>
+        <w:trPr>
+          <w:trHeight w:val="40"/>
+          <w:jc w:val="center"/>
+        </w:trPr>
+        <w:tc>
+          <w:tcPr>
+            <w:tcW w:w="1240" w:type="dxa"/>
+            <w:shd w:val="clear" w:color="auto" w:fill="D9D9D9"/>
+          </w:tcPr>
+          <w:p>
+            <w:pPr>
+              <w:pStyle w:val="Normal-tabla"/>
+            </w:pPr>
+            <w:r>
+              <w:t>Roles</w:t>
+            </w:r>
+          </w:p>
+        </w:tc>
+        <w:tc>
+          <w:tcPr>
+            <w:tcW w:w="7760" w:type="dxa"/>
+          </w:tcPr>
+          <w:p>
+            <w:pPr>
+              <w:pStyle w:val="Normal-tabla"/>
+            </w:pPr>
+            <w:r>
+              <w:t>Desarrollador de aplicaciones.</w:t>
+            </w:r>
+          </w:p>
+        </w:tc>
+      </w:tr>
+    </w:tbl>
+    <w:p>
+      <w:pPr>
+        <w:pStyle w:val="Ttulo5"/>
+        <w:rPr>
+          <w:lang w:val="es-ES"/>
+        </w:rPr>
+      </w:pPr>
+      <w:r>
+        <w:rPr>
+          <w:lang w:val="es-ES"/>
+        </w:rPr>
+        <w:t>Tarea: Pruebas de Carga Según Necesidad.</w:t>
+      </w:r>
+    </w:p>
+    <w:tbl>
+      <w:tblPr>
+        <w:tblW w:w="9000" w:type="dxa"/>
+        <w:jc w:val="center"/>
+        <w:tblBorders>
+          <w:top w:val="single" w:sz="4" w:space="0" w:color="auto"/>
+          <w:left w:val="single" w:sz="4" w:space="0" w:color="auto"/>
+          <w:bottom w:val="single" w:sz="4" w:space="0" w:color="auto"/>
+          <w:right w:val="single" w:sz="4" w:space="0" w:color="auto"/>
+          <w:insideH w:val="single" w:sz="4" w:space="0" w:color="auto"/>
+          <w:insideV w:val="single" w:sz="4" w:space="0" w:color="auto"/>
+        </w:tblBorders>
+        <w:tblCellMar>
+          <w:top w:w="40" w:type="dxa"/>
+          <w:left w:w="40" w:type="dxa"/>
+          <w:bottom w:w="40" w:type="dxa"/>
+          <w:right w:w="40" w:type="dxa"/>
+        </w:tblCellMar>
+        <w:tblLook w:val="0000" w:firstRow="0" w:lastRow="0" w:firstColumn="0" w:lastColumn="0" w:noHBand="0" w:noVBand="0"/>
+      </w:tblPr>
+      <w:tblGrid>
+        <w:gridCol w:w="1240"/>
+        <w:gridCol w:w="7760"/>
+      </w:tblGrid>
+      <w:tr>
+        <w:trPr>
+          <w:trHeight w:val="40"/>
+          <w:jc w:val="center"/>
+        </w:trPr>
+        <w:tc>
+          <w:tcPr>
+            <w:tcW w:w="1240" w:type="dxa"/>
+            <w:shd w:val="clear" w:color="auto" w:fill="D9D9D9"/>
+          </w:tcPr>
+          <w:p>
+            <w:pPr>
+              <w:pStyle w:val="Normal-tabla"/>
+            </w:pPr>
+            <w:r>
+              <w:t>Descripción</w:t>
+            </w:r>
+          </w:p>
+        </w:tc>
+        <w:tc>
+          <w:tcPr>
+            <w:tcW w:w="7760" w:type="dxa"/>
+          </w:tcPr>
+          <w:p>
+            <w:pPr>
+              <w:spacing w:before="100" w:beforeAutospacing="1" w:after="0"/>
+            </w:pPr>
+            <w:r>
+              <w:t xml:space="preserve">Ejecución de las pruebas de carga </w:t>
+            </w:r>
+            <w:r>
+              <w:t xml:space="preserve">(stress) </w:t>
+            </w:r>
+            <w:r>
+              <w:t>según el contexto y la necesidad del componente de negocio.</w:t>
+            </w:r>
+          </w:p>
+        </w:tc>
+      </w:tr>
+      <w:tr>
+        <w:trPr>
+          <w:trHeight w:val="40"/>
+          <w:jc w:val="center"/>
+        </w:trPr>
+        <w:tc>
+          <w:tcPr>
+            <w:tcW w:w="1240" w:type="dxa"/>
+            <w:shd w:val="clear" w:color="auto" w:fill="D9D9D9"/>
+          </w:tcPr>
+          <w:p>
+            <w:pPr>
+              <w:pStyle w:val="Normal-tabla"/>
+            </w:pPr>
+            <w:r>
+              <w:t>Entradas</w:t>
+            </w:r>
+          </w:p>
+        </w:tc>
+        <w:tc>
+          <w:tcPr>
+            <w:tcW w:w="7760" w:type="dxa"/>
+          </w:tcPr>
+          <w:p>
+            <w:pPr>
+              <w:pStyle w:val="Normal-tabla"/>
+            </w:pPr>
+            <w:r>
+              <w:t>Especificación de Requerimientos de Software (ERS), Modelo de Diseño.</w:t>
+            </w:r>
+          </w:p>
+        </w:tc>
+      </w:tr>
+      <w:tr>
+        <w:trPr>
+          <w:trHeight w:val="40"/>
+          <w:jc w:val="center"/>
+        </w:trPr>
+        <w:tc>
+          <w:tcPr>
+            <w:tcW w:w="1240" w:type="dxa"/>
+            <w:shd w:val="clear" w:color="auto" w:fill="D9D9D9"/>
+          </w:tcPr>
+          <w:p>
+            <w:pPr>
+              <w:pStyle w:val="Normal-tabla"/>
+            </w:pPr>
+            <w:r>
+              <w:t>Salidas</w:t>
+            </w:r>
+          </w:p>
+        </w:tc>
+        <w:tc>
+          <w:tcPr>
+            <w:tcW w:w="7760" w:type="dxa"/>
+          </w:tcPr>
+          <w:p>
+            <w:pPr>
+              <w:pStyle w:val="Normal-tabla"/>
+            </w:pPr>
+            <w:r>
+              <w:t>Registro de errores presentados en las pruebas de carga.</w:t>
+            </w:r>
+          </w:p>
+        </w:tc>
+      </w:tr>
+      <w:tr>
+        <w:trPr>
+          <w:trHeight w:val="40"/>
+          <w:jc w:val="center"/>
+        </w:trPr>
+        <w:tc>
+          <w:tcPr>
+            <w:tcW w:w="1240" w:type="dxa"/>
+            <w:shd w:val="clear" w:color="auto" w:fill="D9D9D9"/>
+          </w:tcPr>
+          <w:p>
+            <w:pPr>
+              <w:pStyle w:val="Normal-tabla"/>
+            </w:pPr>
+            <w:r>
+              <w:t>Roles</w:t>
+            </w:r>
+          </w:p>
+        </w:tc>
+        <w:tc>
+          <w:tcPr>
+            <w:tcW w:w="7760" w:type="dxa"/>
+          </w:tcPr>
+          <w:p>
+            <w:pPr>
+              <w:pStyle w:val="Normal-tabla"/>
+            </w:pPr>
+            <w:r>
+              <w:t>Desarrollador de aplicaciones.</w:t>
+            </w:r>
+          </w:p>
+        </w:tc>
+      </w:tr>
+    </w:tbl>
+    <w:p>
+      <w:pPr>
+        <w:pStyle w:val="Ttulo5"/>
+        <w:rPr>
+          <w:lang w:val="es-ES"/>
+        </w:rPr>
+      </w:pPr>
+      <w:r>
+        <w:rPr>
+          <w:lang w:val="es-ES"/>
+        </w:rPr>
+        <w:t xml:space="preserve">Tarea: </w:t>
+      </w:r>
+      <w:commentRangeStart w:id="20"/>
+      <w:r>
+        <w:rPr>
+          <w:lang w:val="es-ES"/>
+        </w:rPr>
+        <w:t xml:space="preserve">Validar Compilación Controlar en Repositorio </w:t>
+      </w:r>
+      <w:proofErr w:type="spellStart"/>
+      <w:r>
+        <w:rPr>
+          <w:lang w:val="es-ES"/>
+        </w:rPr>
+        <w:t>Commit</w:t>
+      </w:r>
+      <w:proofErr w:type="spellEnd"/>
+      <w:r>
+        <w:rPr>
+          <w:lang w:val="es-ES"/>
+        </w:rPr>
+        <w:t>.</w:t>
+      </w:r>
+      <w:commentRangeEnd w:id="20"/>
+      <w:r>
+        <w:rPr>
+          <w:rStyle w:val="Refdecomentario"/>
+          <w:b w:val="0"/>
+          <w:bCs w:val="0"/>
+          <w:iCs w:val="0"/>
+        </w:rPr>
+        <w:commentReference w:id="20"/>
+      </w:r>
+    </w:p>
+    <w:tbl>
+      <w:tblPr>
+        <w:tblW w:w="9000" w:type="dxa"/>
+        <w:jc w:val="center"/>
+        <w:tblBorders>
+          <w:top w:val="single" w:sz="4" w:space="0" w:color="auto"/>
+          <w:left w:val="single" w:sz="4" w:space="0" w:color="auto"/>
+          <w:bottom w:val="single" w:sz="4" w:space="0" w:color="auto"/>
+          <w:right w:val="single" w:sz="4" w:space="0" w:color="auto"/>
+          <w:insideH w:val="single" w:sz="4" w:space="0" w:color="auto"/>
+          <w:insideV w:val="single" w:sz="4" w:space="0" w:color="auto"/>
+        </w:tblBorders>
+        <w:tblCellMar>
+          <w:top w:w="40" w:type="dxa"/>
+          <w:left w:w="40" w:type="dxa"/>
+          <w:bottom w:w="40" w:type="dxa"/>
+          <w:right w:w="40" w:type="dxa"/>
+        </w:tblCellMar>
+        <w:tblLook w:val="0000" w:firstRow="0" w:lastRow="0" w:firstColumn="0" w:lastColumn="0" w:noHBand="0" w:noVBand="0"/>
+      </w:tblPr>
+      <w:tblGrid>
+        <w:gridCol w:w="1240"/>
+        <w:gridCol w:w="7760"/>
+      </w:tblGrid>
+      <w:tr>
+        <w:trPr>
+          <w:trHeight w:val="40"/>
+          <w:jc w:val="center"/>
+        </w:trPr>
+        <w:tc>
+          <w:tcPr>
+            <w:tcW w:w="1240" w:type="dxa"/>
+            <w:shd w:val="clear" w:color="auto" w:fill="D9D9D9"/>
+          </w:tcPr>
+          <w:p>
+            <w:pPr>
+              <w:pStyle w:val="Normal-tabla"/>
+            </w:pPr>
+            <w:r>
+              <w:t>Descripción</w:t>
+            </w:r>
+          </w:p>
+        </w:tc>
+        <w:tc>
+          <w:tcPr>
+            <w:tcW w:w="7760" w:type="dxa"/>
+          </w:tcPr>
+          <w:p>
+            <w:pPr>
+              <w:spacing w:before="0" w:after="0"/>
+            </w:pPr>
+            <w:r>
+              <w:t xml:space="preserve">Verificar la correcta compilación del código. Si la compilación fue exitosa se actualiza el repositorio por medio de un Commit. </w:t>
+            </w:r>
+            <w:r>
+              <w:t>Hacer Check-In solamente de código que compile adecuadamente.</w:t>
+            </w:r>
+          </w:p>
+        </w:tc>
+      </w:tr>
+      <w:tr>
+        <w:trPr>
+          <w:trHeight w:val="40"/>
+          <w:jc w:val="center"/>
+        </w:trPr>
+        <w:tc>
+          <w:tcPr>
+            <w:tcW w:w="1240" w:type="dxa"/>
+            <w:shd w:val="clear" w:color="auto" w:fill="D9D9D9"/>
+          </w:tcPr>
+          <w:p>
+            <w:pPr>
+              <w:pStyle w:val="Normal-tabla"/>
+            </w:pPr>
+            <w:r>
+              <w:t>Entradas</w:t>
+            </w:r>
+          </w:p>
+        </w:tc>
+        <w:tc>
+          <w:tcPr>
+            <w:tcW w:w="7760" w:type="dxa"/>
+          </w:tcPr>
+          <w:p>
+            <w:pPr>
+              <w:pStyle w:val="Normal-tabla"/>
+            </w:pPr>
+          </w:p>
+        </w:tc>
+      </w:tr>
+      <w:tr>
+        <w:trPr>
+          <w:trHeight w:val="40"/>
+          <w:jc w:val="center"/>
+        </w:trPr>
+        <w:tc>
+          <w:tcPr>
+            <w:tcW w:w="1240" w:type="dxa"/>
+            <w:shd w:val="clear" w:color="auto" w:fill="D9D9D9"/>
+          </w:tcPr>
+          <w:p>
+            <w:pPr>
+              <w:pStyle w:val="Normal-tabla"/>
+            </w:pPr>
+            <w:r>
+              <w:t>Salidas</w:t>
+            </w:r>
+          </w:p>
+        </w:tc>
+        <w:tc>
+          <w:tcPr>
+            <w:tcW w:w="7760" w:type="dxa"/>
+          </w:tcPr>
+          <w:p>
+            <w:pPr>
+              <w:pStyle w:val="Normal-tabla"/>
+            </w:pPr>
+          </w:p>
+        </w:tc>
+      </w:tr>
+      <w:tr>
+        <w:trPr>
+          <w:trHeight w:val="40"/>
+          <w:jc w:val="center"/>
+        </w:trPr>
+        <w:tc>
+          <w:tcPr>
+            <w:tcW w:w="1240" w:type="dxa"/>
+            <w:shd w:val="clear" w:color="auto" w:fill="D9D9D9"/>
+          </w:tcPr>
+          <w:p>
+            <w:pPr>
+              <w:pStyle w:val="Normal-tabla"/>
+            </w:pPr>
+            <w:r>
+              <w:t>Roles</w:t>
+            </w:r>
+          </w:p>
+        </w:tc>
+        <w:tc>
+          <w:tcPr>
+            <w:tcW w:w="7760" w:type="dxa"/>
+          </w:tcPr>
+          <w:p>
+            <w:pPr>
+              <w:pStyle w:val="Normal-tabla"/>
+            </w:pPr>
+            <w:r>
+              <w:t>Desarrollador de aplicaciones.</w:t>
+            </w:r>
+          </w:p>
+        </w:tc>
+      </w:tr>
+    </w:tbl>
+    <w:p>
+      <w:pPr>
+        <w:pStyle w:val="Ttulo5"/>
+        <w:rPr>
+          <w:lang w:val="es-ES"/>
+        </w:rPr>
+      </w:pPr>
+      <w:r>
+        <w:rPr>
+          <w:lang w:val="es-ES"/>
+        </w:rPr>
+        <w:t xml:space="preserve">Tarea: Actualizar </w:t>
+      </w:r>
+      <w:proofErr w:type="spellStart"/>
+      <w:r>
+        <w:rPr>
+          <w:lang w:val="es-ES"/>
+        </w:rPr>
+        <w:t>Ant</w:t>
+      </w:r>
+      <w:proofErr w:type="spellEnd"/>
+      <w:r>
+        <w:rPr>
+          <w:lang w:val="es-ES"/>
+        </w:rPr>
+        <w:t xml:space="preserve"> de Generación y </w:t>
+      </w:r>
+      <w:proofErr w:type="spellStart"/>
+      <w:r>
+        <w:rPr>
+          <w:lang w:val="es-ES"/>
+        </w:rPr>
+        <w:t>Agendar</w:t>
+      </w:r>
+      <w:proofErr w:type="spellEnd"/>
+      <w:r>
+        <w:rPr>
+          <w:lang w:val="es-ES"/>
+        </w:rPr>
+        <w:t xml:space="preserve"> en </w:t>
+      </w:r>
+      <w:proofErr w:type="spellStart"/>
+      <w:r>
+        <w:rPr>
+          <w:lang w:val="es-ES"/>
+        </w:rPr>
+        <w:t>NightBuild</w:t>
+      </w:r>
+      <w:proofErr w:type="spellEnd"/>
+      <w:r>
+        <w:rPr>
+          <w:lang w:val="es-ES"/>
+        </w:rPr>
+        <w:t xml:space="preserve">. </w:t>
+      </w:r>
+    </w:p>
+    <w:tbl>
+      <w:tblPr>
+        <w:tblW w:w="9000" w:type="dxa"/>
+        <w:jc w:val="center"/>
+        <w:tblBorders>
+          <w:top w:val="single" w:sz="4" w:space="0" w:color="auto"/>
+          <w:left w:val="single" w:sz="4" w:space="0" w:color="auto"/>
+          <w:bottom w:val="single" w:sz="4" w:space="0" w:color="auto"/>
+          <w:right w:val="single" w:sz="4" w:space="0" w:color="auto"/>
+          <w:insideH w:val="single" w:sz="4" w:space="0" w:color="auto"/>
+          <w:insideV w:val="single" w:sz="4" w:space="0" w:color="auto"/>
+        </w:tblBorders>
+        <w:tblCellMar>
+          <w:top w:w="40" w:type="dxa"/>
+          <w:left w:w="40" w:type="dxa"/>
+          <w:bottom w:w="40" w:type="dxa"/>
+          <w:right w:w="40" w:type="dxa"/>
+        </w:tblCellMar>
+        <w:tblLook w:val="0000" w:firstRow="0" w:lastRow="0" w:firstColumn="0" w:lastColumn="0" w:noHBand="0" w:noVBand="0"/>
+      </w:tblPr>
+      <w:tblGrid>
+        <w:gridCol w:w="1240"/>
+        <w:gridCol w:w="7760"/>
+      </w:tblGrid>
+      <w:tr>
+        <w:trPr>
+          <w:trHeight w:val="40"/>
+          <w:jc w:val="center"/>
+        </w:trPr>
+        <w:tc>
+          <w:tcPr>
+            <w:tcW w:w="1240" w:type="dxa"/>
+            <w:shd w:val="clear" w:color="auto" w:fill="D9D9D9"/>
+          </w:tcPr>
+          <w:p>
+            <w:pPr>
+              <w:pStyle w:val="Normal-tabla"/>
+            </w:pPr>
+            <w:r>
+              <w:t>Descripción</w:t>
+            </w:r>
+          </w:p>
+        </w:tc>
+        <w:tc>
+          <w:tcPr>
+            <w:tcW w:w="7760" w:type="dxa"/>
+          </w:tcPr>
+          <w:p>
+            <w:pPr>
+              <w:spacing w:before="0" w:after="0"/>
+            </w:pPr>
+            <w:r>
+              <w:t xml:space="preserve">Actualización de los archivos de configuración de los builds (Ant) e incluir el código fuente en los planes </w:t>
+            </w:r>
+            <w:r>
+              <w:t xml:space="preserve">de </w:t>
+            </w:r>
+            <w:r>
+              <w:t xml:space="preserve">integración </w:t>
+            </w:r>
+            <w:r>
+              <w:t xml:space="preserve">continúa </w:t>
+            </w:r>
+            <w:r>
+              <w:t>de código.</w:t>
+            </w:r>
+          </w:p>
+        </w:tc>
+      </w:tr>
+      <w:tr>
+        <w:trPr>
+          <w:trHeight w:val="40"/>
+          <w:jc w:val="center"/>
+        </w:trPr>
+        <w:tc>
+          <w:tcPr>
+            <w:tcW w:w="1240" w:type="dxa"/>
+            <w:shd w:val="clear" w:color="auto" w:fill="D9D9D9"/>
+          </w:tcPr>
+          <w:p>
+            <w:pPr>
+              <w:pStyle w:val="Normal-tabla"/>
+            </w:pPr>
+            <w:r>
+              <w:t>Entradas</w:t>
+            </w:r>
+          </w:p>
+        </w:tc>
+        <w:tc>
+          <w:tcPr>
+            <w:tcW w:w="7760" w:type="dxa"/>
+          </w:tcPr>
+          <w:p>
+            <w:pPr>
+              <w:pStyle w:val="Normal-tabla"/>
+            </w:pPr>
+          </w:p>
+        </w:tc>
+      </w:tr>
+      <w:tr>
+        <w:trPr>
+          <w:trHeight w:val="40"/>
+          <w:jc w:val="center"/>
+        </w:trPr>
+        <w:tc>
+          <w:tcPr>
+            <w:tcW w:w="1240" w:type="dxa"/>
+            <w:shd w:val="clear" w:color="auto" w:fill="D9D9D9"/>
+          </w:tcPr>
+          <w:p>
+            <w:pPr>
+              <w:pStyle w:val="Normal-tabla"/>
+            </w:pPr>
+            <w:r>
+              <w:t>Salidas</w:t>
+            </w:r>
+          </w:p>
+        </w:tc>
+        <w:tc>
+          <w:tcPr>
+            <w:tcW w:w="7760" w:type="dxa"/>
+          </w:tcPr>
+          <w:p>
+            <w:pPr>
+              <w:pStyle w:val="Normal-tabla"/>
+            </w:pPr>
+          </w:p>
+        </w:tc>
+      </w:tr>
+      <w:tr>
+        <w:trPr>
+          <w:trHeight w:val="40"/>
+          <w:jc w:val="center"/>
+        </w:trPr>
+        <w:tc>
+          <w:tcPr>
+            <w:tcW w:w="1240" w:type="dxa"/>
+            <w:shd w:val="clear" w:color="auto" w:fill="D9D9D9"/>
+          </w:tcPr>
+          <w:p>
+            <w:pPr>
+              <w:pStyle w:val="Normal-tabla"/>
+            </w:pPr>
+            <w:r>
+              <w:t>Roles</w:t>
+            </w:r>
+          </w:p>
+        </w:tc>
+        <w:tc>
+          <w:tcPr>
+            <w:tcW w:w="7760" w:type="dxa"/>
+          </w:tcPr>
+          <w:p>
+            <w:pPr>
+              <w:pStyle w:val="Normal-tabla"/>
+            </w:pPr>
+            <w:r>
+              <w:t>Desarrollador de aplicaciones.</w:t>
+            </w:r>
+          </w:p>
+        </w:tc>
+      </w:tr>
+    </w:tbl>
+    <w:p>
+      <w:pPr>
+        <w:pStyle w:val="Ttulo3"/>
+        <w:rPr>
+          <w:lang w:val="es-ES"/>
+        </w:rPr>
+      </w:pPr>
       <w:r>
         <w:rPr>
           <w:lang w:val="es-ES"/>
@@ -3195,7 +5958,7 @@
         <w:lastRenderedPageBreak/>
         <w:t>Artefactos y Roles</w:t>
       </w:r>
-      <w:bookmarkEnd w:id="10"/>
+      <w:bookmarkEnd w:id="15"/>
     </w:p>
     <w:p>
       <w:pPr>
@@ -3203,7 +5966,7 @@
         <w:keepNext/>
         <w:jc w:val="center"/>
       </w:pPr>
-      <w:bookmarkStart w:id="11" w:name="_Toc231294661"/>
+      <w:bookmarkStart w:id="21" w:name="_Toc231294661"/>
       <w:r>
         <w:t xml:space="preserve">Tabla </w:t>
       </w:r>
@@ -3232,12 +5995,12 @@
         <w:t xml:space="preserve">. Artefactos y Roles de </w:t>
       </w:r>
       <w:r>
-        <w:t>&lt;Nombre del Área de Procesos&gt;</w:t>
+        <w:t>Programación</w:t>
       </w:r>
       <w:r>
         <w:t>.</w:t>
       </w:r>
-      <w:bookmarkEnd w:id="11"/>
+      <w:bookmarkEnd w:id="21"/>
     </w:p>
     <w:tbl>
       <w:tblPr>
@@ -3469,8 +6232,10 @@
               <w:rPr>
                 <w:lang w:val="es-ES"/>
               </w:rPr>
-              <w:t>&lt;Nombre de la Actividad&gt;</w:t>
-            </w:r>
+              <w:t>Implementar Capa  de Acceso a Datos.</w:t>
+            </w:r>
+            <w:bookmarkStart w:id="22" w:name="_GoBack"/>
+            <w:bookmarkEnd w:id="22"/>
           </w:p>
         </w:tc>
         <w:tc>
@@ -3760,8 +6525,8 @@
       </w:tr>
     </w:tbl>
     <w:p/>
+    <w:bookmarkEnd w:id="1"/>
     <w:bookmarkEnd w:id="2"/>
-    <w:bookmarkEnd w:id="3"/>
     <w:p>
       <w:pPr>
         <w:pStyle w:val="Ttulo2"/>
@@ -3781,8 +6546,8 @@
       </w:r>
     </w:p>
     <w:sectPr>
-      <w:headerReference w:type="default" r:id="rId16"/>
-      <w:footerReference w:type="default" r:id="rId17"/>
+      <w:headerReference w:type="default" r:id="rId19"/>
+      <w:footerReference w:type="default" r:id="rId20"/>
       <w:pgSz w:w="12240" w:h="15840" w:code="1"/>
       <w:pgMar w:top="1440" w:right="1440" w:bottom="1440" w:left="1760" w:header="700" w:footer="700" w:gutter="0"/>
       <w:cols w:space="708"/>
@@ -3790,6 +6555,214 @@
     </w:sectPr>
   </w:body>
 </w:document>
+</file>
+
+<file path=word/comments.xml><?xml version="1.0" encoding="utf-8"?>
+<w:comments xmlns:wpc="http://schemas.microsoft.com/office/word/2010/wordprocessingCanvas" xmlns:mo="http://schemas.microsoft.com/office/mac/office/2008/main" xmlns:mc="http://schemas.openxmlformats.org/markup-compatibility/2006" xmlns:mv="urn:schemas-microsoft-com:mac:vml" xmlns:o="urn:schemas-microsoft-com:office:office" xmlns:r="http://schemas.openxmlformats.org/officeDocument/2006/relationships" xmlns:m="http://schemas.openxmlformats.org/officeDocument/2006/math" xmlns:v="urn:schemas-microsoft-com:vml" xmlns:wp14="http://schemas.microsoft.com/office/word/2010/wordprocessingDrawing" xmlns:wp="http://schemas.openxmlformats.org/drawingml/2006/wordprocessingDrawing" xmlns:w10="urn:schemas-microsoft-com:office:word" xmlns:w="http://schemas.openxmlformats.org/wordprocessingml/2006/main" xmlns:w14="http://schemas.microsoft.com/office/word/2010/wordml" xmlns:wpg="http://schemas.microsoft.com/office/word/2010/wordprocessingGroup" xmlns:wpi="http://schemas.microsoft.com/office/word/2010/wordprocessingInk" xmlns:wne="http://schemas.microsoft.com/office/word/2006/wordml" xmlns:wps="http://schemas.microsoft.com/office/word/2010/wordprocessingShape" mc:Ignorable="w14 wp14">
+  <w:comment w:id="9" w:author="Marel Josué Oliva" w:date="2012-09-17T17:18:00Z" w:initials="MO">
+    <w:p>
+      <w:pPr>
+        <w:pStyle w:val="Textocomentario"/>
+      </w:pPr>
+      <w:r>
+        <w:rPr>
+          <w:rStyle w:val="Refdecomentario"/>
+        </w:rPr>
+        <w:annotationRef/>
+      </w:r>
+      <w:r>
+        <w:t xml:space="preserve">Por simplicidad asumimos que la base de datos se creo en otra área de proceso. </w:t>
+      </w:r>
+    </w:p>
+  </w:comment>
+  <w:comment w:id="10" w:author="Marel Josué Oliva" w:date="2012-09-17T17:27:00Z" w:initials="MO">
+    <w:p>
+      <w:pPr>
+        <w:pStyle w:val="Textocomentario"/>
+      </w:pPr>
+      <w:r>
+        <w:rPr>
+          <w:rStyle w:val="Refdecomentario"/>
+        </w:rPr>
+        <w:annotationRef/>
+      </w:r>
+      <w:r>
+        <w:rPr>
+          <w:rStyle w:val="Refdecomentario"/>
+        </w:rPr>
+        <w:t xml:space="preserve">Utilizamos la palabra Framework con el objetivo de ser lo más generales posibles (bien pudimos utilizar la herramienta “Leaf” pero nos obligaría a explicarlo en un glosario de términos) </w:t>
+      </w:r>
+    </w:p>
+  </w:comment>
+  <w:comment w:id="11" w:author="Marel Josué Oliva" w:date="2012-09-17T17:27:00Z" w:initials="MO">
+    <w:p>
+      <w:pPr>
+        <w:pStyle w:val="Textocomentario"/>
+      </w:pPr>
+      <w:r>
+        <w:rPr>
+          <w:rStyle w:val="Refdecomentario"/>
+        </w:rPr>
+        <w:annotationRef/>
+      </w:r>
+      <w:r>
+        <w:t>¿</w:t>
+      </w:r>
+      <w:r>
+        <w:t>Es un artefacto válido para colocarlo en la salida?</w:t>
+      </w:r>
+    </w:p>
+  </w:comment>
+  <w:comment w:id="12" w:author="Marel Josué Oliva" w:date="2012-09-17T17:27:00Z" w:initials="MO">
+    <w:p>
+      <w:pPr>
+        <w:pStyle w:val="Textocomentario"/>
+      </w:pPr>
+      <w:r>
+        <w:rPr>
+          <w:rStyle w:val="Refdecomentario"/>
+        </w:rPr>
+        <w:annotationRef/>
+      </w:r>
+      <w:r>
+        <w:t>¿Será necesario tener un documento que indique como configuar los artefactos en Ant? Organización, Estándares, Nomenclaturas, Direcciones, etc?</w:t>
+      </w:r>
+    </w:p>
+  </w:comment>
+  <w:comment w:id="13" w:author="Marel Josué Oliva" w:date="2012-09-17T17:29:00Z" w:initials="MO">
+    <w:p>
+      <w:pPr>
+        <w:pStyle w:val="Textocomentario"/>
+      </w:pPr>
+      <w:r>
+        <w:rPr>
+          <w:rStyle w:val="Refdecomentario"/>
+        </w:rPr>
+        <w:annotationRef/>
+      </w:r>
+      <w:r>
+        <w:t>¿</w:t>
+      </w:r>
+      <w:r>
+        <w:t>Existirá alguna forma de expresar este paso en forma menos técnica?</w:t>
+      </w:r>
+    </w:p>
+  </w:comment>
+  <w:comment w:id="14" w:author="Marel Josué Oliva" w:date="2012-09-17T17:27:00Z" w:initials="MO">
+    <w:p>
+      <w:pPr>
+        <w:pStyle w:val="Textocomentario"/>
+      </w:pPr>
+      <w:r>
+        <w:rPr>
+          <w:rStyle w:val="Refdecomentario"/>
+        </w:rPr>
+        <w:annotationRef/>
+      </w:r>
+      <w:r>
+        <w:t>¿</w:t>
+      </w:r>
+      <w:r>
+        <w:t>Será necesario tener un documento que indique como configuar los artefactos en Ant? Organización, Estándares, Nomenclaturas, Direcciones, etc?</w:t>
+      </w:r>
+    </w:p>
+  </w:comment>
+  <w:comment w:id="16" w:author="Marel Josué Oliva" w:date="2012-09-17T18:01:00Z" w:initials="MO">
+    <w:p>
+      <w:pPr>
+        <w:pStyle w:val="Textocomentario"/>
+      </w:pPr>
+      <w:r>
+        <w:rPr>
+          <w:rStyle w:val="Refdecomentario"/>
+        </w:rPr>
+        <w:annotationRef/>
+      </w:r>
+      <w:r>
+        <w:t>¿</w:t>
+      </w:r>
+      <w:r>
+        <w:t>La capa de acceso a datos es un artefacto valido de entrada?</w:t>
+      </w:r>
+    </w:p>
+  </w:comment>
+  <w:comment w:id="17" w:author="Marel Josué Oliva" w:date="2012-09-17T18:01:00Z" w:initials="MO">
+    <w:p>
+      <w:pPr>
+        <w:pStyle w:val="Textocomentario"/>
+      </w:pPr>
+      <w:r>
+        <w:rPr>
+          <w:rStyle w:val="Refdecomentario"/>
+        </w:rPr>
+        <w:annotationRef/>
+      </w:r>
+      <w:r>
+        <w:t>¿</w:t>
+      </w:r>
+      <w:r>
+        <w:t>JSP, BackEndBean, EJB y Manager son artefactos válidos de salida?</w:t>
+      </w:r>
+    </w:p>
+  </w:comment>
+  <w:comment w:id="18" w:author="Marel Josué Oliva" w:date="2012-09-17T18:01:00Z" w:initials="MO">
+    <w:p>
+      <w:pPr>
+        <w:pStyle w:val="Textocomentario"/>
+      </w:pPr>
+      <w:r>
+        <w:rPr>
+          <w:rStyle w:val="Refdecomentario"/>
+        </w:rPr>
+        <w:annotationRef/>
+      </w:r>
+      <w:r>
+        <w:t>¿</w:t>
+      </w:r>
+      <w:r>
+        <w:t>La capa de acceso a datos es un artefacto valido de entrada?</w:t>
+      </w:r>
+    </w:p>
+  </w:comment>
+  <w:comment w:id="19" w:author="Marel Josué Oliva" w:date="2012-09-17T18:03:00Z" w:initials="MO">
+    <w:p>
+      <w:pPr>
+        <w:pStyle w:val="Textocomentario"/>
+      </w:pPr>
+      <w:r>
+        <w:rPr>
+          <w:rStyle w:val="Refdecomentario"/>
+        </w:rPr>
+        <w:annotationRef/>
+      </w:r>
+      <w:r>
+        <w:t>¿</w:t>
+      </w:r>
+      <w:r>
+        <w:t>El JavaDoc es un componente válido de salida?</w:t>
+      </w:r>
+    </w:p>
+  </w:comment>
+  <w:comment w:id="20" w:author="Marel Josué Oliva" w:date="2012-09-17T18:08:00Z" w:initials="MO">
+    <w:p>
+      <w:pPr>
+        <w:pStyle w:val="Textocomentario"/>
+      </w:pPr>
+      <w:r>
+        <w:rPr>
+          <w:rStyle w:val="Refdecomentario"/>
+        </w:rPr>
+        <w:annotationRef/>
+      </w:r>
+      <w:r>
+        <w:t>¿</w:t>
+      </w:r>
+      <w:r>
+        <w:t>Se le puede dar un nombre menos técnico?</w:t>
+      </w:r>
+    </w:p>
+  </w:comment>
+</w:comments>
 </file>
 
 <file path=word/endnotes.xml><?xml version="1.0" encoding="utf-8"?>
@@ -4011,7 +6984,7 @@
               <w:noProof/>
               <w:szCs w:val="20"/>
             </w:rPr>
-            <w:t>7</w:t>
+            <w:t>13</w:t>
           </w:r>
           <w:r>
             <w:rPr>
@@ -4499,7 +7472,7 @@
   <w:abstractNum w:abstractNumId="5">
     <w:nsid w:val="3828209B"/>
     <w:multiLevelType w:val="multilevel"/>
-    <w:tmpl w:val="F546FF66"/>
+    <w:tmpl w:val="6B5AF926"/>
     <w:lvl w:ilvl="0">
       <w:start w:val="1"/>
       <w:numFmt w:val="none"/>
@@ -4572,7 +7545,7 @@
       <w:start w:val="1"/>
       <w:numFmt w:val="decimal"/>
       <w:pStyle w:val="Ttulo5"/>
-      <w:lvlText w:val="%4%1%2.%5."/>
+      <w:lvlText w:val="2%1%2.%5."/>
       <w:lvlJc w:val="left"/>
       <w:pPr>
         <w:tabs>
@@ -5198,6 +8171,150 @@
     </w:lvl>
   </w:abstractNum>
   <w:abstractNum w:abstractNumId="10">
+    <w:nsid w:val="65960761"/>
+    <w:multiLevelType w:val="multilevel"/>
+    <w:tmpl w:val="F546FF66"/>
+    <w:lvl w:ilvl="0">
+      <w:start w:val="1"/>
+      <w:numFmt w:val="none"/>
+      <w:isLgl/>
+      <w:lvlText w:val=""/>
+      <w:lvlJc w:val="left"/>
+      <w:pPr>
+        <w:tabs>
+          <w:tab w:val="num" w:pos="0"/>
+        </w:tabs>
+        <w:ind w:left="0" w:firstLine="0"/>
+      </w:pPr>
+      <w:rPr>
+        <w:rFonts w:hint="default"/>
+      </w:rPr>
+    </w:lvl>
+    <w:lvl w:ilvl="1">
+      <w:start w:val="1"/>
+      <w:numFmt w:val="none"/>
+      <w:lvlText w:val="%1%2"/>
+      <w:lvlJc w:val="left"/>
+      <w:pPr>
+        <w:tabs>
+          <w:tab w:val="num" w:pos="0"/>
+        </w:tabs>
+        <w:ind w:left="0" w:firstLine="0"/>
+      </w:pPr>
+      <w:rPr>
+        <w:rFonts w:hint="default"/>
+      </w:rPr>
+    </w:lvl>
+    <w:lvl w:ilvl="2">
+      <w:start w:val="1"/>
+      <w:numFmt w:val="none"/>
+      <w:lvlText w:val="%1"/>
+      <w:lvlJc w:val="left"/>
+      <w:pPr>
+        <w:tabs>
+          <w:tab w:val="num" w:pos="0"/>
+        </w:tabs>
+        <w:ind w:left="0" w:firstLine="0"/>
+      </w:pPr>
+      <w:rPr>
+        <w:rFonts w:hint="default"/>
+        <w:b/>
+        <w:sz w:val="28"/>
+        <w:szCs w:val="28"/>
+      </w:rPr>
+    </w:lvl>
+    <w:lvl w:ilvl="3">
+      <w:start w:val="1"/>
+      <w:numFmt w:val="decimal"/>
+      <w:lvlText w:val="%1%2%4."/>
+      <w:lvlJc w:val="left"/>
+      <w:pPr>
+        <w:tabs>
+          <w:tab w:val="num" w:pos="360"/>
+        </w:tabs>
+        <w:ind w:left="360" w:hanging="360"/>
+      </w:pPr>
+      <w:rPr>
+        <w:rFonts w:hint="default"/>
+      </w:rPr>
+    </w:lvl>
+    <w:lvl w:ilvl="4">
+      <w:start w:val="1"/>
+      <w:numFmt w:val="decimal"/>
+      <w:lvlText w:val="%4%1%2.%5."/>
+      <w:lvlJc w:val="left"/>
+      <w:pPr>
+        <w:tabs>
+          <w:tab w:val="num" w:pos="504"/>
+        </w:tabs>
+        <w:ind w:left="504" w:hanging="504"/>
+      </w:pPr>
+      <w:rPr>
+        <w:rFonts w:hint="default"/>
+      </w:rPr>
+    </w:lvl>
+    <w:lvl w:ilvl="5">
+      <w:start w:val="1"/>
+      <w:numFmt w:val="decimal"/>
+      <w:lvlText w:val="%5%1.%4.%6."/>
+      <w:lvlJc w:val="left"/>
+      <w:pPr>
+        <w:tabs>
+          <w:tab w:val="num" w:pos="648"/>
+        </w:tabs>
+        <w:ind w:left="648" w:hanging="648"/>
+      </w:pPr>
+      <w:rPr>
+        <w:rFonts w:hint="default"/>
+      </w:rPr>
+    </w:lvl>
+    <w:lvl w:ilvl="6">
+      <w:start w:val="1"/>
+      <w:numFmt w:val="decimal"/>
+      <w:lvlText w:val="%1.%2.%3.%4.%5.%6.%7"/>
+      <w:lvlJc w:val="left"/>
+      <w:pPr>
+        <w:tabs>
+          <w:tab w:val="num" w:pos="1296"/>
+        </w:tabs>
+        <w:ind w:left="1296" w:hanging="1296"/>
+      </w:pPr>
+      <w:rPr>
+        <w:rFonts w:hint="default"/>
+      </w:rPr>
+    </w:lvl>
+    <w:lvl w:ilvl="7">
+      <w:start w:val="1"/>
+      <w:numFmt w:val="decimal"/>
+      <w:lvlText w:val="%1.%2.%3.%4.%5.%6.%7.%8"/>
+      <w:lvlJc w:val="left"/>
+      <w:pPr>
+        <w:tabs>
+          <w:tab w:val="num" w:pos="1440"/>
+        </w:tabs>
+        <w:ind w:left="1440" w:hanging="1440"/>
+      </w:pPr>
+      <w:rPr>
+        <w:rFonts w:hint="default"/>
+      </w:rPr>
+    </w:lvl>
+    <w:lvl w:ilvl="8">
+      <w:start w:val="1"/>
+      <w:numFmt w:val="decimal"/>
+      <w:lvlText w:val="%1.%2.%3.%4.%5.%6.%7.%8.%9"/>
+      <w:lvlJc w:val="left"/>
+      <w:pPr>
+        <w:tabs>
+          <w:tab w:val="num" w:pos="1584"/>
+        </w:tabs>
+        <w:ind w:left="1584" w:hanging="1584"/>
+      </w:pPr>
+      <w:rPr>
+        <w:rFonts w:hint="default"/>
+      </w:rPr>
+    </w:lvl>
+  </w:abstractNum>
+  <w:abstractNum w:abstractNumId="11">
     <w:nsid w:val="6E7B4244"/>
     <w:multiLevelType w:val="multilevel"/>
     <w:tmpl w:val="AF8E6C64"/>
@@ -5312,7 +8429,7 @@
     </w:lvl>
   </w:abstractNum>
   <w:num w:numId="1">
-    <w:abstractNumId w:val="10"/>
+    <w:abstractNumId w:val="11"/>
   </w:num>
   <w:num w:numId="2">
     <w:abstractNumId w:val="3"/>
@@ -5409,6 +8526,9 @@
   </w:num>
   <w:num w:numId="33">
     <w:abstractNumId w:val="5"/>
+  </w:num>
+  <w:num w:numId="34">
+    <w:abstractNumId w:val="10"/>
   </w:num>
   <w:numIdMacAtCleanup w:val="10"/>
 </w:numbering>
@@ -7987,4 +11107,16 @@
   <a:objectDefaults/>
   <a:extraClrSchemeLst/>
 </a:theme>
+</file>
+
+<file path=customXml/item1.xml><?xml version="1.0" encoding="utf-8"?>
+<b:Sources xmlns:b="http://schemas.openxmlformats.org/officeDocument/2006/bibliography" xmlns="http://schemas.openxmlformats.org/officeDocument/2006/bibliography" SelectedStyle="/APA.XSL" StyleName="APA"/>
+</file>
+
+<file path=customXml/itemProps1.xml><?xml version="1.0" encoding="utf-8"?>
+<ds:datastoreItem xmlns:ds="http://schemas.openxmlformats.org/officeDocument/2006/customXml" ds:itemID="{9E06EE9C-A07F-EE48-A45B-08BD43DD797C}">
+  <ds:schemaRefs>
+    <ds:schemaRef ds:uri="http://schemas.openxmlformats.org/officeDocument/2006/bibliography"/>
+  </ds:schemaRefs>
+</ds:datastoreItem>
 </file>
</xml_diff>

<commit_message>
Eliminacion de las notas introductorias.
</commit_message>
<xml_diff>
--- a/proceso.desarrollo/documentos/PlantillaPatronProcesos.docx
+++ b/proceso.desarrollo/documentos/PlantillaPatronProcesos.docx
@@ -2458,8 +2458,6 @@
         </w:rPr>
         <w:t>es</w:t>
       </w:r>
-      <w:bookmarkStart w:id="7" w:name="_GoBack"/>
-      <w:bookmarkEnd w:id="7"/>
       <w:r>
         <w:rPr>
           <w:lang w:val="es-ES"/>
@@ -2495,19 +2493,19 @@
           <w:lang w:val="es-ES"/>
         </w:rPr>
       </w:pPr>
-      <w:commentRangeStart w:id="8"/>
+      <w:commentRangeStart w:id="7"/>
       <w:r>
         <w:rPr>
           <w:lang w:val="es-ES"/>
         </w:rPr>
         <w:t>Generar código estándar por medio del Framework de la institución.</w:t>
       </w:r>
-      <w:commentRangeEnd w:id="8"/>
+      <w:commentRangeEnd w:id="7"/>
       <w:r>
         <w:rPr>
           <w:rStyle w:val="Refdecomentario"/>
         </w:rPr>
-        <w:commentReference w:id="8"/>
+        <w:commentReference w:id="7"/>
       </w:r>
     </w:p>
     <w:p>
@@ -2831,7 +2829,7 @@
           <w:lang w:val="es-ES"/>
         </w:rPr>
       </w:pPr>
-      <w:bookmarkStart w:id="9" w:name="_Toc231294656"/>
+      <w:bookmarkStart w:id="8" w:name="_Toc231294656"/>
       <w:r>
         <w:rPr>
           <w:lang w:val="es-ES"/>
@@ -2845,7 +2843,7 @@
         </w:rPr>
         <w:t>ctividades y Tareas</w:t>
       </w:r>
-      <w:bookmarkEnd w:id="9"/>
+      <w:bookmarkEnd w:id="8"/>
     </w:p>
     <w:p>
       <w:pPr>
@@ -2927,6 +2925,8 @@
           </wp:inline>
         </w:drawing>
       </w:r>
+      <w:bookmarkStart w:id="9" w:name="_GoBack"/>
+      <w:bookmarkEnd w:id="9"/>
     </w:p>
     <w:p>
       <w:pPr>
@@ -2965,11 +2965,28 @@
           <w:lang w:val="es-ES"/>
         </w:rPr>
       </w:pPr>
-      <w:r>
-        <w:rPr>
-          <w:lang w:val="es-ES"/>
-        </w:rPr>
-        <w:t xml:space="preserve">Tarea: </w:t>
+      <w:commentRangeStart w:id="10"/>
+      <w:r>
+        <w:rPr>
+          <w:lang w:val="es-ES"/>
+        </w:rPr>
+        <w:t>Tarea</w:t>
+      </w:r>
+      <w:commentRangeEnd w:id="10"/>
+      <w:r>
+        <w:rPr>
+          <w:rStyle w:val="Refdecomentario"/>
+          <w:b w:val="0"/>
+          <w:bCs w:val="0"/>
+          <w:iCs w:val="0"/>
+        </w:rPr>
+        <w:commentReference w:id="10"/>
+      </w:r>
+      <w:r>
+        <w:rPr>
+          <w:lang w:val="es-ES"/>
+        </w:rPr>
+        <w:t xml:space="preserve">: </w:t>
       </w:r>
       <w:r>
         <w:rPr>
@@ -3035,16 +3052,16 @@
             <w:r>
               <w:t xml:space="preserve"> </w:t>
             </w:r>
-            <w:commentRangeStart w:id="10"/>
+            <w:commentRangeStart w:id="11"/>
             <w:r>
               <w:t xml:space="preserve">La base de datos ya existe </w:t>
             </w:r>
-            <w:commentRangeEnd w:id="10"/>
+            <w:commentRangeEnd w:id="11"/>
             <w:r>
               <w:rPr>
                 <w:rStyle w:val="Refdecomentario"/>
               </w:rPr>
-              <w:commentReference w:id="10"/>
+              <w:commentReference w:id="11"/>
             </w:r>
             <w:r>
               <w:t>y su estructura está detallada en el Modelo de Diseño.</w:t>
@@ -3162,14 +3179,14 @@
         </w:rPr>
         <w:t xml:space="preserve">Tarea: Generar Capa de Acceso de Datos con el </w:t>
       </w:r>
-      <w:commentRangeStart w:id="11"/>
+      <w:commentRangeStart w:id="12"/>
       <w:r>
         <w:rPr>
           <w:lang w:val="es-ES"/>
         </w:rPr>
         <w:t>Framework</w:t>
       </w:r>
-      <w:commentRangeEnd w:id="11"/>
+      <w:commentRangeEnd w:id="12"/>
       <w:r>
         <w:rPr>
           <w:rStyle w:val="Refdecomentario"/>
@@ -3177,7 +3194,7 @@
           <w:bCs w:val="0"/>
           <w:iCs w:val="0"/>
         </w:rPr>
-        <w:commentReference w:id="11"/>
+        <w:commentReference w:id="12"/>
       </w:r>
     </w:p>
     <w:tbl>
@@ -3312,16 +3329,16 @@
               <w:spacing w:before="100" w:after="100"/>
               <w:jc w:val="left"/>
             </w:pPr>
-            <w:commentRangeStart w:id="12"/>
+            <w:commentRangeStart w:id="13"/>
             <w:r>
               <w:t>Componente de la capa de acceso a datos.</w:t>
             </w:r>
-            <w:commentRangeEnd w:id="12"/>
+            <w:commentRangeEnd w:id="13"/>
             <w:r>
               <w:rPr>
                 <w:rStyle w:val="Refdecomentario"/>
               </w:rPr>
-              <w:commentReference w:id="12"/>
+              <w:commentReference w:id="13"/>
             </w:r>
           </w:p>
         </w:tc>
@@ -3504,16 +3521,16 @@
             <w:pPr>
               <w:pStyle w:val="Normal-tabla"/>
             </w:pPr>
-            <w:commentRangeStart w:id="13"/>
+            <w:commentRangeStart w:id="14"/>
             <w:r>
               <w:t>Documento Estándar para Configurar Artefactos en Ant</w:t>
             </w:r>
-            <w:commentRangeEnd w:id="13"/>
+            <w:commentRangeEnd w:id="14"/>
             <w:r>
               <w:rPr>
                 <w:rStyle w:val="Refdecomentario"/>
               </w:rPr>
-              <w:commentReference w:id="13"/>
+              <w:commentReference w:id="14"/>
             </w:r>
           </w:p>
         </w:tc>
@@ -3600,7 +3617,7 @@
         </w:rPr>
         <w:t xml:space="preserve">Tarea: </w:t>
       </w:r>
-      <w:commentRangeStart w:id="14"/>
+      <w:commentRangeStart w:id="15"/>
       <w:r>
         <w:rPr>
           <w:lang w:val="es-ES"/>
@@ -3628,7 +3645,7 @@
         </w:rPr>
         <w:t>NightBuild</w:t>
       </w:r>
-      <w:commentRangeEnd w:id="14"/>
+      <w:commentRangeEnd w:id="15"/>
       <w:proofErr w:type="spellEnd"/>
       <w:r>
         <w:rPr>
@@ -3637,7 +3654,7 @@
           <w:bCs w:val="0"/>
           <w:iCs w:val="0"/>
         </w:rPr>
-        <w:commentReference w:id="14"/>
+        <w:commentReference w:id="15"/>
       </w:r>
       <w:r>
         <w:rPr>
@@ -3733,16 +3750,16 @@
             <w:pPr>
               <w:pStyle w:val="Normal-tabla"/>
             </w:pPr>
-            <w:commentRangeStart w:id="15"/>
+            <w:commentRangeStart w:id="16"/>
             <w:r>
               <w:t>Documento Estándar para Configurar Artefactos en Ant</w:t>
             </w:r>
-            <w:commentRangeEnd w:id="15"/>
+            <w:commentRangeEnd w:id="16"/>
             <w:r>
               <w:rPr>
                 <w:rStyle w:val="Refdecomentario"/>
               </w:rPr>
-              <w:commentReference w:id="15"/>
+              <w:commentReference w:id="16"/>
             </w:r>
           </w:p>
         </w:tc>
@@ -4107,7 +4124,7 @@
         </w:rPr>
         <w:br w:type="page"/>
       </w:r>
-      <w:bookmarkStart w:id="16" w:name="_Toc231294657"/>
+      <w:bookmarkStart w:id="17" w:name="_Toc231294657"/>
       <w:r>
         <w:rPr>
           <w:lang w:val="es-ES"/>
@@ -4722,16 +4739,16 @@
             <w:r>
               <w:t xml:space="preserve">Especificación de Requerimientos de Software (ERS), Modelo de Diseño, Certificado de Aprobación del Arquitecto, </w:t>
             </w:r>
-            <w:commentRangeStart w:id="17"/>
+            <w:commentRangeStart w:id="18"/>
             <w:r>
               <w:t>Capa de Acceso de Datos</w:t>
             </w:r>
-            <w:commentRangeEnd w:id="17"/>
+            <w:commentRangeEnd w:id="18"/>
             <w:r>
               <w:rPr>
                 <w:rStyle w:val="Refdecomentario"/>
               </w:rPr>
-              <w:commentReference w:id="17"/>
+              <w:commentReference w:id="18"/>
             </w:r>
             <w:r>
               <w:t>.</w:t>
@@ -4766,16 +4783,16 @@
             <w:pPr>
               <w:pStyle w:val="Normal-tabla"/>
             </w:pPr>
-            <w:commentRangeStart w:id="18"/>
+            <w:commentRangeStart w:id="19"/>
             <w:r>
               <w:t>JSP, BackEndBean, EJB y Manager Generados.</w:t>
             </w:r>
-            <w:commentRangeEnd w:id="18"/>
+            <w:commentRangeEnd w:id="19"/>
             <w:r>
               <w:rPr>
                 <w:rStyle w:val="Refdecomentario"/>
               </w:rPr>
-              <w:commentReference w:id="18"/>
+              <w:commentReference w:id="19"/>
             </w:r>
           </w:p>
         </w:tc>
@@ -4915,16 +4932,16 @@
             <w:r>
               <w:t xml:space="preserve">Especificación de Requerimientos de Software (ERS), Modelo de Diseño, </w:t>
             </w:r>
-            <w:commentRangeStart w:id="19"/>
+            <w:commentRangeStart w:id="20"/>
             <w:r>
               <w:t>Capa de Acceso de Datos</w:t>
             </w:r>
-            <w:commentRangeEnd w:id="19"/>
+            <w:commentRangeEnd w:id="20"/>
             <w:r>
               <w:rPr>
                 <w:rStyle w:val="Refdecomentario"/>
               </w:rPr>
-              <w:commentReference w:id="19"/>
+              <w:commentReference w:id="20"/>
             </w:r>
             <w:r>
               <w:t>.</w:t>
@@ -4959,16 +4976,16 @@
             <w:pPr>
               <w:pStyle w:val="Normal-tabla"/>
             </w:pPr>
-            <w:commentRangeStart w:id="20"/>
+            <w:commentRangeStart w:id="21"/>
             <w:r>
               <w:t>JavaDoc</w:t>
             </w:r>
-            <w:commentRangeEnd w:id="20"/>
+            <w:commentRangeEnd w:id="21"/>
             <w:r>
               <w:rPr>
                 <w:rStyle w:val="Refdecomentario"/>
               </w:rPr>
-              <w:commentReference w:id="20"/>
+              <w:commentReference w:id="21"/>
             </w:r>
           </w:p>
         </w:tc>
@@ -5549,7 +5566,7 @@
         </w:rPr>
         <w:t xml:space="preserve">Tarea: </w:t>
       </w:r>
-      <w:commentRangeStart w:id="21"/>
+      <w:commentRangeStart w:id="22"/>
       <w:r>
         <w:rPr>
           <w:lang w:val="es-ES"/>
@@ -5570,7 +5587,7 @@
         </w:rPr>
         <w:t>.</w:t>
       </w:r>
-      <w:commentRangeEnd w:id="21"/>
+      <w:commentRangeEnd w:id="22"/>
       <w:r>
         <w:rPr>
           <w:rStyle w:val="Refdecomentario"/>
@@ -5578,7 +5595,7 @@
           <w:bCs w:val="0"/>
           <w:iCs w:val="0"/>
         </w:rPr>
-        <w:commentReference w:id="21"/>
+        <w:commentReference w:id="22"/>
       </w:r>
     </w:p>
     <w:tbl>
@@ -5968,7 +5985,7 @@
         <w:lastRenderedPageBreak/>
         <w:t>Artefactos y Roles</w:t>
       </w:r>
-      <w:bookmarkEnd w:id="16"/>
+      <w:bookmarkEnd w:id="17"/>
     </w:p>
     <w:p>
       <w:pPr>
@@ -5976,7 +5993,7 @@
         <w:keepNext/>
         <w:jc w:val="center"/>
       </w:pPr>
-      <w:bookmarkStart w:id="22" w:name="_Toc231294661"/>
+      <w:bookmarkStart w:id="23" w:name="_Toc231294661"/>
       <w:r>
         <w:t xml:space="preserve">Tabla </w:t>
       </w:r>
@@ -6010,7 +6027,7 @@
       <w:r>
         <w:t>.</w:t>
       </w:r>
-      <w:bookmarkEnd w:id="22"/>
+      <w:bookmarkEnd w:id="23"/>
     </w:p>
     <w:tbl>
       <w:tblPr>
@@ -6842,16 +6859,16 @@
                 <w:lang w:val="es-ES" w:eastAsia="es-ES"/>
               </w:rPr>
             </w:pPr>
-            <w:commentRangeStart w:id="23"/>
+            <w:commentRangeStart w:id="24"/>
             <w:r>
               <w:t>Documento Estándar para Configurar Artefactos en Ant</w:t>
             </w:r>
-            <w:commentRangeEnd w:id="23"/>
+            <w:commentRangeEnd w:id="24"/>
             <w:r>
               <w:rPr>
                 <w:rStyle w:val="Refdecomentario"/>
               </w:rPr>
-              <w:commentReference w:id="23"/>
+              <w:commentReference w:id="24"/>
             </w:r>
           </w:p>
         </w:tc>
@@ -7048,16 +7065,16 @@
                 <w:lang w:val="es-ES" w:eastAsia="es-ES"/>
               </w:rPr>
             </w:pPr>
-            <w:commentRangeStart w:id="24"/>
+            <w:commentRangeStart w:id="25"/>
             <w:r>
               <w:t>Documento Estándar para Configurar Artefactos en Ant</w:t>
             </w:r>
-            <w:commentRangeEnd w:id="24"/>
+            <w:commentRangeEnd w:id="25"/>
             <w:r>
               <w:rPr>
                 <w:rStyle w:val="Refdecomentario"/>
               </w:rPr>
-              <w:commentReference w:id="24"/>
+              <w:commentReference w:id="25"/>
             </w:r>
           </w:p>
         </w:tc>
@@ -7760,16 +7777,16 @@
             <w:r>
               <w:t xml:space="preserve">Especificación de Requerimientos de Software (ERS), Modelo de Diseño, Certificado de Aprobación del Arquitecto, </w:t>
             </w:r>
-            <w:commentRangeStart w:id="25"/>
+            <w:commentRangeStart w:id="26"/>
             <w:r>
               <w:t>Capa de Acceso de Datos</w:t>
             </w:r>
-            <w:commentRangeEnd w:id="25"/>
+            <w:commentRangeEnd w:id="26"/>
             <w:r>
               <w:rPr>
                 <w:rStyle w:val="Refdecomentario"/>
               </w:rPr>
-              <w:commentReference w:id="25"/>
+              <w:commentReference w:id="26"/>
             </w:r>
             <w:r>
               <w:t>.</w:t>
@@ -7797,16 +7814,16 @@
                 <w:lang w:val="es-ES" w:eastAsia="es-ES"/>
               </w:rPr>
             </w:pPr>
-            <w:commentRangeStart w:id="26"/>
+            <w:commentRangeStart w:id="27"/>
             <w:r>
               <w:t>JSP, BackEndBean, EJB y Manager Generados.</w:t>
             </w:r>
-            <w:commentRangeEnd w:id="26"/>
+            <w:commentRangeEnd w:id="27"/>
             <w:r>
               <w:rPr>
                 <w:rStyle w:val="Refdecomentario"/>
               </w:rPr>
-              <w:commentReference w:id="26"/>
+              <w:commentReference w:id="27"/>
             </w:r>
           </w:p>
         </w:tc>
@@ -8864,7 +8881,7 @@
 
 <file path=word/comments.xml><?xml version="1.0" encoding="utf-8"?>
 <w:comments xmlns:wpc="http://schemas.microsoft.com/office/word/2010/wordprocessingCanvas" xmlns:mo="http://schemas.microsoft.com/office/mac/office/2008/main" xmlns:mc="http://schemas.openxmlformats.org/markup-compatibility/2006" xmlns:mv="urn:schemas-microsoft-com:mac:vml" xmlns:o="urn:schemas-microsoft-com:office:office" xmlns:r="http://schemas.openxmlformats.org/officeDocument/2006/relationships" xmlns:m="http://schemas.openxmlformats.org/officeDocument/2006/math" xmlns:v="urn:schemas-microsoft-com:vml" xmlns:wp14="http://schemas.microsoft.com/office/word/2010/wordprocessingDrawing" xmlns:wp="http://schemas.openxmlformats.org/drawingml/2006/wordprocessingDrawing" xmlns:w10="urn:schemas-microsoft-com:office:word" xmlns:w="http://schemas.openxmlformats.org/wordprocessingml/2006/main" xmlns:w14="http://schemas.microsoft.com/office/word/2010/wordml" xmlns:wpg="http://schemas.microsoft.com/office/word/2010/wordprocessingGroup" xmlns:wpi="http://schemas.microsoft.com/office/word/2010/wordprocessingInk" xmlns:wne="http://schemas.microsoft.com/office/word/2006/wordml" xmlns:wps="http://schemas.microsoft.com/office/word/2010/wordprocessingShape" mc:Ignorable="w14 wp14">
-  <w:comment w:id="8" w:author="Marel Josué Oliva" w:date="2012-09-17T18:55:00Z" w:initials="MO">
+  <w:comment w:id="7" w:author="Marel Josué Oliva" w:date="2012-09-17T18:55:00Z" w:initials="MO">
     <w:p>
       <w:pPr>
         <w:pStyle w:val="Textocomentario"/>
@@ -8880,7 +8897,7 @@
       </w:r>
     </w:p>
   </w:comment>
-  <w:comment w:id="10" w:author="Marel Josué Oliva" w:date="2012-09-17T17:18:00Z" w:initials="MO">
+  <w:comment w:id="10" w:author="Marel Josué Oliva" w:date="2012-09-17T19:02:00Z" w:initials="MO">
     <w:p>
       <w:pPr>
         <w:pStyle w:val="Textocomentario"/>
@@ -8892,11 +8909,11 @@
         <w:annotationRef/>
       </w:r>
       <w:r>
-        <w:t xml:space="preserve">Por simplicidad asumimos que la base de datos se creo en otra área de proceso. </w:t>
+        <w:t>Esta numeración esta chingona. No se deja resetear.</w:t>
       </w:r>
     </w:p>
   </w:comment>
-  <w:comment w:id="11" w:author="Marel Josué Oliva" w:date="2012-09-17T17:27:00Z" w:initials="MO">
+  <w:comment w:id="11" w:author="Marel Josué Oliva" w:date="2012-09-17T17:18:00Z" w:initials="MO">
     <w:p>
       <w:pPr>
         <w:pStyle w:val="Textocomentario"/>
@@ -8908,10 +8925,7 @@
         <w:annotationRef/>
       </w:r>
       <w:r>
-        <w:rPr>
-          <w:rStyle w:val="Refdecomentario"/>
-        </w:rPr>
-        <w:t xml:space="preserve">Utilizamos la palabra Framework con el objetivo de ser lo más generales posibles (bien pudimos utilizar la herramienta “Leaf” pero nos obligaría a explicarlo en un glosario de términos) </w:t>
+        <w:t xml:space="preserve">Por simplicidad asumimos que la base de datos se creo en otra área de proceso. </w:t>
       </w:r>
     </w:p>
   </w:comment>
@@ -8927,10 +8941,10 @@
         <w:annotationRef/>
       </w:r>
       <w:r>
-        <w:t>¿</w:t>
-      </w:r>
-      <w:r>
-        <w:t>Es un artefacto válido para colocarlo en la salida?</w:t>
+        <w:rPr>
+          <w:rStyle w:val="Refdecomentario"/>
+        </w:rPr>
+        <w:t xml:space="preserve">Utilizamos la palabra Framework con el objetivo de ser lo más generales posibles (bien pudimos utilizar la herramienta “Leaf” pero nos obligaría a explicarlo en un glosario de términos) </w:t>
       </w:r>
     </w:p>
   </w:comment>
@@ -8946,11 +8960,14 @@
         <w:annotationRef/>
       </w:r>
       <w:r>
-        <w:t>¿Será necesario tener un documento que indique como configuar los artefactos en Ant? Organización, Estándares, Nomenclaturas, Direcciones, etc?</w:t>
+        <w:t>¿</w:t>
+      </w:r>
+      <w:r>
+        <w:t>Es un artefacto válido para colocarlo en la salida?</w:t>
       </w:r>
     </w:p>
   </w:comment>
-  <w:comment w:id="14" w:author="Marel Josué Oliva" w:date="2012-09-17T17:29:00Z" w:initials="MO">
+  <w:comment w:id="14" w:author="Marel Josué Oliva" w:date="2012-09-17T17:27:00Z" w:initials="MO">
     <w:p>
       <w:pPr>
         <w:pStyle w:val="Textocomentario"/>
@@ -8962,11 +8979,11 @@
         <w:annotationRef/>
       </w:r>
       <w:r>
-        <w:t>¿Existirá alguna forma de expresar este paso en forma menos técnica?</w:t>
+        <w:t>¿Será necesario tener un documento que indique como configuar los artefactos en Ant? Organización, Estándares, Nomenclaturas, Direcciones, etc?</w:t>
       </w:r>
     </w:p>
   </w:comment>
-  <w:comment w:id="15" w:author="Marel Josué Oliva" w:date="2012-09-17T17:27:00Z" w:initials="MO">
+  <w:comment w:id="15" w:author="Marel Josué Oliva" w:date="2012-09-17T17:29:00Z" w:initials="MO">
     <w:p>
       <w:pPr>
         <w:pStyle w:val="Textocomentario"/>
@@ -8978,11 +8995,11 @@
         <w:annotationRef/>
       </w:r>
       <w:r>
-        <w:t>¿Será necesario tener un documento que indique como configuar los artefactos en Ant? Organización, Estándares, Nomenclaturas, Direcciones, etc?</w:t>
+        <w:t>¿Existirá alguna forma de expresar este paso en forma menos técnica?</w:t>
       </w:r>
     </w:p>
   </w:comment>
-  <w:comment w:id="17" w:author="Marel Josué Oliva" w:date="2012-09-17T18:01:00Z" w:initials="MO">
+  <w:comment w:id="16" w:author="Marel Josué Oliva" w:date="2012-09-17T17:27:00Z" w:initials="MO">
     <w:p>
       <w:pPr>
         <w:pStyle w:val="Textocomentario"/>
@@ -8994,7 +9011,7 @@
         <w:annotationRef/>
       </w:r>
       <w:r>
-        <w:t>¿La capa de acceso a datos es un artefacto valido de entrada?</w:t>
+        <w:t>¿Será necesario tener un documento que indique como configuar los artefactos en Ant? Organización, Estándares, Nomenclaturas, Direcciones, etc?</w:t>
       </w:r>
     </w:p>
   </w:comment>
@@ -9010,7 +9027,7 @@
         <w:annotationRef/>
       </w:r>
       <w:r>
-        <w:t>¿JSP, BackEndBean, EJB y Manager son artefactos válidos de salida?</w:t>
+        <w:t>¿La capa de acceso a datos es un artefacto valido de entrada?</w:t>
       </w:r>
     </w:p>
   </w:comment>
@@ -9026,11 +9043,11 @@
         <w:annotationRef/>
       </w:r>
       <w:r>
-        <w:t>¿La capa de acceso a datos es un artefacto valido de entrada?</w:t>
+        <w:t>¿JSP, BackEndBean, EJB y Manager son artefactos válidos de salida?</w:t>
       </w:r>
     </w:p>
   </w:comment>
-  <w:comment w:id="20" w:author="Marel Josué Oliva" w:date="2012-09-17T18:03:00Z" w:initials="MO">
+  <w:comment w:id="20" w:author="Marel Josué Oliva" w:date="2012-09-17T18:01:00Z" w:initials="MO">
     <w:p>
       <w:pPr>
         <w:pStyle w:val="Textocomentario"/>
@@ -9042,11 +9059,11 @@
         <w:annotationRef/>
       </w:r>
       <w:r>
-        <w:t>¿El JavaDoc es un componente válido de salida?</w:t>
+        <w:t>¿La capa de acceso a datos es un artefacto valido de entrada?</w:t>
       </w:r>
     </w:p>
   </w:comment>
-  <w:comment w:id="21" w:author="Marel Josué Oliva" w:date="2012-09-17T18:08:00Z" w:initials="MO">
+  <w:comment w:id="21" w:author="Marel Josué Oliva" w:date="2012-09-17T18:03:00Z" w:initials="MO">
     <w:p>
       <w:pPr>
         <w:pStyle w:val="Textocomentario"/>
@@ -9058,11 +9075,11 @@
         <w:annotationRef/>
       </w:r>
       <w:r>
-        <w:t>¿Se le puede dar un nombre menos técnico?</w:t>
+        <w:t>¿El JavaDoc es un componente válido de salida?</w:t>
       </w:r>
     </w:p>
   </w:comment>
-  <w:comment w:id="23" w:author="Marel Josué Oliva" w:date="2012-09-17T18:23:00Z" w:initials="MO">
+  <w:comment w:id="22" w:author="Marel Josué Oliva" w:date="2012-09-17T18:08:00Z" w:initials="MO">
     <w:p>
       <w:pPr>
         <w:pStyle w:val="Textocomentario"/>
@@ -9074,11 +9091,11 @@
         <w:annotationRef/>
       </w:r>
       <w:r>
-        <w:t>¿Será necesario tener un documento que indique como configuar los artefactos en Ant? Organización, Estándares, Nomenclaturas, Direcciones, etc?</w:t>
+        <w:t>¿Se le puede dar un nombre menos técnico?</w:t>
       </w:r>
     </w:p>
   </w:comment>
-  <w:comment w:id="24" w:author="Marel Josué Oliva" w:date="2012-09-17T18:24:00Z" w:initials="MO">
+  <w:comment w:id="24" w:author="Marel Josué Oliva" w:date="2012-09-17T18:23:00Z" w:initials="MO">
     <w:p>
       <w:pPr>
         <w:pStyle w:val="Textocomentario"/>
@@ -9094,7 +9111,7 @@
       </w:r>
     </w:p>
   </w:comment>
-  <w:comment w:id="25" w:author="Marel Josué Oliva" w:date="2012-09-17T18:01:00Z" w:initials="MO">
+  <w:comment w:id="25" w:author="Marel Josué Oliva" w:date="2012-09-17T18:24:00Z" w:initials="MO">
     <w:p>
       <w:pPr>
         <w:pStyle w:val="Textocomentario"/>
@@ -9106,11 +9123,27 @@
         <w:annotationRef/>
       </w:r>
       <w:r>
-        <w:t>¿La capa de acceso a datos es un artefacto valido de entrada?</w:t>
+        <w:t>¿Será necesario tener un documento que indique como configuar los artefactos en Ant? Organización, Estándares, Nomenclaturas, Direcciones, etc?</w:t>
       </w:r>
     </w:p>
   </w:comment>
-  <w:comment w:id="26" w:author="Marel Josué Oliva" w:date="2012-09-17T18:33:00Z" w:initials="MO">
+  <w:comment w:id="26" w:author="Marel Josué Oliva" w:date="2012-09-17T18:01:00Z" w:initials="MO">
+    <w:p>
+      <w:pPr>
+        <w:pStyle w:val="Textocomentario"/>
+      </w:pPr>
+      <w:r>
+        <w:rPr>
+          <w:rStyle w:val="Refdecomentario"/>
+        </w:rPr>
+        <w:annotationRef/>
+      </w:r>
+      <w:r>
+        <w:t>¿La capa de acceso a datos es un artefacto valido de entrada?</w:t>
+      </w:r>
+    </w:p>
+  </w:comment>
+  <w:comment w:id="27" w:author="Marel Josué Oliva" w:date="2012-09-17T18:33:00Z" w:initials="MO">
     <w:p>
       <w:pPr>
         <w:pStyle w:val="Textocomentario"/>
@@ -9348,7 +9381,7 @@
               <w:noProof/>
               <w:szCs w:val="20"/>
             </w:rPr>
-            <w:t>7</w:t>
+            <w:t>4</w:t>
           </w:r>
           <w:r>
             <w:rPr>
@@ -11942,6 +11975,150 @@
         </w:tabs>
         <w:ind w:left="4320" w:hanging="1440"/>
       </w:pPr>
+    </w:lvl>
+  </w:abstractNum>
+  <w:abstractNum w:abstractNumId="20">
+    <w:nsid w:val="77234F31"/>
+    <w:multiLevelType w:val="multilevel"/>
+    <w:tmpl w:val="32881C5E"/>
+    <w:lvl w:ilvl="0">
+      <w:start w:val="1"/>
+      <w:numFmt w:val="none"/>
+      <w:isLgl/>
+      <w:lvlText w:val=""/>
+      <w:lvlJc w:val="left"/>
+      <w:pPr>
+        <w:tabs>
+          <w:tab w:val="num" w:pos="0"/>
+        </w:tabs>
+        <w:ind w:left="0" w:firstLine="0"/>
+      </w:pPr>
+      <w:rPr>
+        <w:rFonts w:hint="default"/>
+      </w:rPr>
+    </w:lvl>
+    <w:lvl w:ilvl="1">
+      <w:start w:val="1"/>
+      <w:numFmt w:val="none"/>
+      <w:lvlText w:val="%1%2"/>
+      <w:lvlJc w:val="left"/>
+      <w:pPr>
+        <w:tabs>
+          <w:tab w:val="num" w:pos="0"/>
+        </w:tabs>
+        <w:ind w:left="0" w:firstLine="0"/>
+      </w:pPr>
+      <w:rPr>
+        <w:rFonts w:hint="default"/>
+      </w:rPr>
+    </w:lvl>
+    <w:lvl w:ilvl="2">
+      <w:start w:val="1"/>
+      <w:numFmt w:val="none"/>
+      <w:lvlText w:val="%1"/>
+      <w:lvlJc w:val="left"/>
+      <w:pPr>
+        <w:tabs>
+          <w:tab w:val="num" w:pos="0"/>
+        </w:tabs>
+        <w:ind w:left="0" w:firstLine="0"/>
+      </w:pPr>
+      <w:rPr>
+        <w:rFonts w:hint="default"/>
+        <w:b/>
+        <w:sz w:val="28"/>
+        <w:szCs w:val="28"/>
+      </w:rPr>
+    </w:lvl>
+    <w:lvl w:ilvl="3">
+      <w:start w:val="1"/>
+      <w:numFmt w:val="decimal"/>
+      <w:lvlText w:val="%1%2%4."/>
+      <w:lvlJc w:val="left"/>
+      <w:pPr>
+        <w:tabs>
+          <w:tab w:val="num" w:pos="360"/>
+        </w:tabs>
+        <w:ind w:left="360" w:hanging="360"/>
+      </w:pPr>
+      <w:rPr>
+        <w:rFonts w:hint="default"/>
+      </w:rPr>
+    </w:lvl>
+    <w:lvl w:ilvl="4">
+      <w:start w:val="1"/>
+      <w:numFmt w:val="decimal"/>
+      <w:lvlText w:val="2.%5."/>
+      <w:lvlJc w:val="left"/>
+      <w:pPr>
+        <w:tabs>
+          <w:tab w:val="num" w:pos="504"/>
+        </w:tabs>
+        <w:ind w:left="504" w:hanging="504"/>
+      </w:pPr>
+      <w:rPr>
+        <w:rFonts w:hint="default"/>
+      </w:rPr>
+    </w:lvl>
+    <w:lvl w:ilvl="5">
+      <w:start w:val="1"/>
+      <w:numFmt w:val="decimal"/>
+      <w:lvlText w:val="%5%1.%4.%6."/>
+      <w:lvlJc w:val="left"/>
+      <w:pPr>
+        <w:tabs>
+          <w:tab w:val="num" w:pos="648"/>
+        </w:tabs>
+        <w:ind w:left="648" w:hanging="648"/>
+      </w:pPr>
+      <w:rPr>
+        <w:rFonts w:hint="default"/>
+      </w:rPr>
+    </w:lvl>
+    <w:lvl w:ilvl="6">
+      <w:start w:val="1"/>
+      <w:numFmt w:val="decimal"/>
+      <w:lvlText w:val="%1.%2.%3.%4.%5.%6.%7"/>
+      <w:lvlJc w:val="left"/>
+      <w:pPr>
+        <w:tabs>
+          <w:tab w:val="num" w:pos="1296"/>
+        </w:tabs>
+        <w:ind w:left="1296" w:hanging="1296"/>
+      </w:pPr>
+      <w:rPr>
+        <w:rFonts w:hint="default"/>
+      </w:rPr>
+    </w:lvl>
+    <w:lvl w:ilvl="7">
+      <w:start w:val="1"/>
+      <w:numFmt w:val="decimal"/>
+      <w:lvlText w:val="%1.%2.%3.%4.%5.%6.%7.%8"/>
+      <w:lvlJc w:val="left"/>
+      <w:pPr>
+        <w:tabs>
+          <w:tab w:val="num" w:pos="1440"/>
+        </w:tabs>
+        <w:ind w:left="1440" w:hanging="1440"/>
+      </w:pPr>
+      <w:rPr>
+        <w:rFonts w:hint="default"/>
+      </w:rPr>
+    </w:lvl>
+    <w:lvl w:ilvl="8">
+      <w:start w:val="1"/>
+      <w:numFmt w:val="decimal"/>
+      <w:lvlText w:val="%1.%2.%3.%4.%5.%6.%7.%8.%9"/>
+      <w:lvlJc w:val="left"/>
+      <w:pPr>
+        <w:tabs>
+          <w:tab w:val="num" w:pos="1584"/>
+        </w:tabs>
+        <w:ind w:left="1584" w:hanging="1584"/>
+      </w:pPr>
+      <w:rPr>
+        <w:rFonts w:hint="default"/>
+      </w:rPr>
     </w:lvl>
   </w:abstractNum>
   <w:num w:numId="1">
@@ -12162,6 +12339,9 @@
   </w:num>
   <w:num w:numId="46">
     <w:abstractNumId w:val="3"/>
+  </w:num>
+  <w:num w:numId="47">
+    <w:abstractNumId w:val="20"/>
   </w:num>
   <w:numIdMacAtCleanup w:val="10"/>
 </w:numbering>
@@ -14747,7 +14927,7 @@
 </file>
 
 <file path=customXml/itemProps1.xml><?xml version="1.0" encoding="utf-8"?>
-<ds:datastoreItem xmlns:ds="http://schemas.openxmlformats.org/officeDocument/2006/customXml" ds:itemID="{29C64D8A-149B-494B-9020-AA27152F9428}">
+<ds:datastoreItem xmlns:ds="http://schemas.openxmlformats.org/officeDocument/2006/customXml" ds:itemID="{3B61FB4A-4D9F-BF4B-8413-499AE991B7EC}">
   <ds:schemaRefs>
     <ds:schemaRef ds:uri="http://schemas.openxmlformats.org/officeDocument/2006/bibliography"/>
   </ds:schemaRefs>

</xml_diff>